<commit_message>
Add to report and add comments
</commit_message>
<xml_diff>
--- a/report/report.docx
+++ b/report/report.docx
@@ -1243,12 +1243,12 @@
             <wp:inline distB="19050" distT="19050" distL="19050" distR="19050">
               <wp:extent cx="5829300" cy="5676900"/>
               <wp:effectExtent b="0" l="0" r="0" t="0"/>
-              <wp:docPr id="3" name="image2.png"/>
+              <wp:docPr id="3" name="image1.png"/>
               <a:graphic>
                 <a:graphicData uri="http://schemas.openxmlformats.org/drawingml/2006/picture">
                   <pic:pic>
                     <pic:nvPicPr>
-                      <pic:cNvPr id="0" name="image2.png"/>
+                      <pic:cNvPr id="0" name="image1.png"/>
                       <pic:cNvPicPr preferRelativeResize="0"/>
                     </pic:nvPicPr>
                     <pic:blipFill>
@@ -11594,12 +11594,12 @@
             <wp:inline distB="19050" distT="19050" distL="19050" distR="19050">
               <wp:extent cx="4080269" cy="4712773"/>
               <wp:effectExtent b="0" l="0" r="0" t="0"/>
-              <wp:docPr id="2" name="image1.png"/>
+              <wp:docPr id="2" name="image3.png"/>
               <a:graphic>
                 <a:graphicData uri="http://schemas.openxmlformats.org/drawingml/2006/picture">
                   <pic:pic>
                     <pic:nvPicPr>
-                      <pic:cNvPr id="0" name="image1.png"/>
+                      <pic:cNvPr id="0" name="image3.png"/>
                       <pic:cNvPicPr preferRelativeResize="0"/>
                     </pic:nvPicPr>
                     <pic:blipFill>
@@ -13312,12 +13312,12 @@
             <wp:inline distB="19050" distT="19050" distL="19050" distR="19050">
               <wp:extent cx="5829300" cy="5905500"/>
               <wp:effectExtent b="0" l="0" r="0" t="0"/>
-              <wp:docPr id="1" name="image3.png"/>
+              <wp:docPr id="1" name="image2.png"/>
               <a:graphic>
                 <a:graphicData uri="http://schemas.openxmlformats.org/drawingml/2006/picture">
                   <pic:pic>
                     <pic:nvPicPr>
-                      <pic:cNvPr id="0" name="image3.png"/>
+                      <pic:cNvPr id="0" name="image2.png"/>
                       <pic:cNvPicPr preferRelativeResize="0"/>
                     </pic:nvPicPr>
                     <pic:blipFill>
@@ -20184,6 +20184,19 @@
     </w:tbl>
     <w:p>
       <w:pPr>
+        <w:rPr>
+          <w:sz w:val="24"/>
+          <w:szCs w:val="24"/>
+        </w:rPr>
+      </w:pPr>
+      <w:r>
+        <w:rPr>
+          <w:rtl w:val="0"/>
+        </w:rPr>
+      </w:r>
+    </w:p>
+    <w:p>
+      <w:pPr>
         <w:keepNext w:val="0"/>
         <w:keepLines w:val="0"/>
         <w:widowControl w:val="0"/>
@@ -22779,6 +22792,1225 @@
     </w:p>
     <w:p>
       <w:pPr>
+        <w:rPr>
+          <w:sz w:val="24"/>
+          <w:szCs w:val="24"/>
+        </w:rPr>
+      </w:pPr>
+      <w:r>
+        <w:rPr>
+          <w:sz w:val="24"/>
+          <w:szCs w:val="24"/>
+          <w:rtl w:val="0"/>
+        </w:rPr>
+        <w:t xml:space="preserve">The user model looks like this, the above function is attached to it</w:t>
+      </w:r>
+    </w:p>
+    <w:tbl>
+      <w:tblPr>
+        <w:tblStyle w:val="Table34"/>
+        <w:jc w:val="left"/>
+        <w:tblInd w:w="100.0" w:type="pct"/>
+        <w:tblLayout w:type="fixed"/>
+        <w:tblLook w:val="0600"/>
+      </w:tblPr>
+      <w:tblGrid>
+        <w:gridCol w:w="9360"/>
+        <w:tblGridChange w:id="0">
+          <w:tblGrid>
+            <w:gridCol w:w="9360"/>
+          </w:tblGrid>
+        </w:tblGridChange>
+      </w:tblGrid>
+      <w:tr>
+        <w:tc>
+          <w:tcPr>
+            <w:shd w:fill="auto" w:val="clear"/>
+            <w:tcMar>
+              <w:top w:w="100.0" w:type="dxa"/>
+              <w:left w:w="100.0" w:type="dxa"/>
+              <w:bottom w:w="100.0" w:type="dxa"/>
+              <w:right w:w="100.0" w:type="dxa"/>
+            </w:tcMar>
+            <w:vAlign w:val="top"/>
+          </w:tcPr>
+          <w:p>
+            <w:pPr>
+              <w:keepNext w:val="0"/>
+              <w:keepLines w:val="0"/>
+              <w:widowControl w:val="0"/>
+              <w:pBdr>
+                <w:top w:space="0" w:sz="0" w:val="nil"/>
+                <w:left w:space="0" w:sz="0" w:val="nil"/>
+                <w:bottom w:space="0" w:sz="0" w:val="nil"/>
+                <w:right w:space="0" w:sz="0" w:val="nil"/>
+                <w:between w:space="0" w:sz="0" w:val="nil"/>
+              </w:pBdr>
+              <w:shd w:fill="auto" w:val="clear"/>
+              <w:spacing w:after="0" w:before="0" w:line="276" w:lineRule="auto"/>
+              <w:ind w:left="0" w:right="0" w:firstLine="0"/>
+              <w:jc w:val="left"/>
+              <w:rPr>
+                <w:color w:val="7a82da"/>
+                <w:sz w:val="21"/>
+                <w:szCs w:val="21"/>
+              </w:rPr>
+            </w:pPr>
+            <w:r>
+              <w:rPr>
+                <w:rFonts w:ascii="Consolas" w:cs="Consolas" w:eastAsia="Consolas" w:hAnsi="Consolas"/>
+                <w:color w:val="008000"/>
+                <w:sz w:val="21"/>
+                <w:szCs w:val="21"/>
+                <w:rtl w:val="0"/>
+              </w:rPr>
+              <w:t xml:space="preserve">// User is the internal representation of a user</w:t>
+            </w:r>
+            <w:r>
+              <w:rPr>
+                <w:rFonts w:ascii="Consolas" w:cs="Consolas" w:eastAsia="Consolas" w:hAnsi="Consolas"/>
+                <w:color w:val="000000"/>
+                <w:sz w:val="21"/>
+                <w:szCs w:val="21"/>
+                <w:rtl w:val="0"/>
+              </w:rPr>
+              <w:br w:type="textWrapping"/>
+            </w:r>
+            <w:r>
+              <w:rPr>
+                <w:rFonts w:ascii="Consolas" w:cs="Consolas" w:eastAsia="Consolas" w:hAnsi="Consolas"/>
+                <w:color w:val="0000ff"/>
+                <w:sz w:val="21"/>
+                <w:szCs w:val="21"/>
+                <w:rtl w:val="0"/>
+              </w:rPr>
+              <w:t xml:space="preserve">type</w:t>
+            </w:r>
+            <w:r>
+              <w:rPr>
+                <w:rFonts w:ascii="Consolas" w:cs="Consolas" w:eastAsia="Consolas" w:hAnsi="Consolas"/>
+                <w:color w:val="000000"/>
+                <w:sz w:val="21"/>
+                <w:szCs w:val="21"/>
+                <w:rtl w:val="0"/>
+              </w:rPr>
+              <w:t xml:space="preserve"> User </w:t>
+            </w:r>
+            <w:r>
+              <w:rPr>
+                <w:rFonts w:ascii="Consolas" w:cs="Consolas" w:eastAsia="Consolas" w:hAnsi="Consolas"/>
+                <w:color w:val="0000ff"/>
+                <w:sz w:val="21"/>
+                <w:szCs w:val="21"/>
+                <w:rtl w:val="0"/>
+              </w:rPr>
+              <w:t xml:space="preserve">struct</w:t>
+            </w:r>
+            <w:r>
+              <w:rPr>
+                <w:rFonts w:ascii="Consolas" w:cs="Consolas" w:eastAsia="Consolas" w:hAnsi="Consolas"/>
+                <w:color w:val="000000"/>
+                <w:sz w:val="21"/>
+                <w:szCs w:val="21"/>
+                <w:rtl w:val="0"/>
+              </w:rPr>
+              <w:t xml:space="preserve"> {</w:t>
+              <w:br w:type="textWrapping"/>
+              <w:t xml:space="preserve">   ID          </w:t>
+            </w:r>
+            <w:r>
+              <w:rPr>
+                <w:rFonts w:ascii="Consolas" w:cs="Consolas" w:eastAsia="Consolas" w:hAnsi="Consolas"/>
+                <w:color w:val="0000ff"/>
+                <w:sz w:val="21"/>
+                <w:szCs w:val="21"/>
+                <w:rtl w:val="0"/>
+              </w:rPr>
+              <w:t xml:space="preserve">string</w:t>
+            </w:r>
+            <w:r>
+              <w:rPr>
+                <w:rFonts w:ascii="Consolas" w:cs="Consolas" w:eastAsia="Consolas" w:hAnsi="Consolas"/>
+                <w:color w:val="000000"/>
+                <w:sz w:val="21"/>
+                <w:szCs w:val="21"/>
+                <w:rtl w:val="0"/>
+              </w:rPr>
+              <w:t xml:space="preserve">     </w:t>
+            </w:r>
+            <w:r>
+              <w:rPr>
+                <w:rFonts w:ascii="Consolas" w:cs="Consolas" w:eastAsia="Consolas" w:hAnsi="Consolas"/>
+                <w:color w:val="a31515"/>
+                <w:sz w:val="21"/>
+                <w:szCs w:val="21"/>
+                <w:rtl w:val="0"/>
+              </w:rPr>
+              <w:t xml:space="preserve">`gorm:"primaryKey" json:"id"`</w:t>
+            </w:r>
+            <w:r>
+              <w:rPr>
+                <w:rFonts w:ascii="Consolas" w:cs="Consolas" w:eastAsia="Consolas" w:hAnsi="Consolas"/>
+                <w:color w:val="000000"/>
+                <w:sz w:val="21"/>
+                <w:szCs w:val="21"/>
+                <w:rtl w:val="0"/>
+              </w:rPr>
+              <w:br w:type="textWrapping"/>
+              <w:t xml:space="preserve">   FirstName   </w:t>
+            </w:r>
+            <w:r>
+              <w:rPr>
+                <w:rFonts w:ascii="Consolas" w:cs="Consolas" w:eastAsia="Consolas" w:hAnsi="Consolas"/>
+                <w:color w:val="0000ff"/>
+                <w:sz w:val="21"/>
+                <w:szCs w:val="21"/>
+                <w:rtl w:val="0"/>
+              </w:rPr>
+              <w:t xml:space="preserve">string</w:t>
+            </w:r>
+            <w:r>
+              <w:rPr>
+                <w:rFonts w:ascii="Consolas" w:cs="Consolas" w:eastAsia="Consolas" w:hAnsi="Consolas"/>
+                <w:color w:val="000000"/>
+                <w:sz w:val="21"/>
+                <w:szCs w:val="21"/>
+                <w:rtl w:val="0"/>
+              </w:rPr>
+              <w:t xml:space="preserve">     </w:t>
+            </w:r>
+            <w:r>
+              <w:rPr>
+                <w:rFonts w:ascii="Consolas" w:cs="Consolas" w:eastAsia="Consolas" w:hAnsi="Consolas"/>
+                <w:color w:val="a31515"/>
+                <w:sz w:val="21"/>
+                <w:szCs w:val="21"/>
+                <w:rtl w:val="0"/>
+              </w:rPr>
+              <w:t xml:space="preserve">`gorm:"not null" json:"first_name"`</w:t>
+            </w:r>
+            <w:r>
+              <w:rPr>
+                <w:rFonts w:ascii="Consolas" w:cs="Consolas" w:eastAsia="Consolas" w:hAnsi="Consolas"/>
+                <w:color w:val="000000"/>
+                <w:sz w:val="21"/>
+                <w:szCs w:val="21"/>
+                <w:rtl w:val="0"/>
+              </w:rPr>
+              <w:br w:type="textWrapping"/>
+              <w:t xml:space="preserve">   LastName    </w:t>
+            </w:r>
+            <w:r>
+              <w:rPr>
+                <w:rFonts w:ascii="Consolas" w:cs="Consolas" w:eastAsia="Consolas" w:hAnsi="Consolas"/>
+                <w:color w:val="0000ff"/>
+                <w:sz w:val="21"/>
+                <w:szCs w:val="21"/>
+                <w:rtl w:val="0"/>
+              </w:rPr>
+              <w:t xml:space="preserve">string</w:t>
+            </w:r>
+            <w:r>
+              <w:rPr>
+                <w:rFonts w:ascii="Consolas" w:cs="Consolas" w:eastAsia="Consolas" w:hAnsi="Consolas"/>
+                <w:color w:val="000000"/>
+                <w:sz w:val="21"/>
+                <w:szCs w:val="21"/>
+                <w:rtl w:val="0"/>
+              </w:rPr>
+              <w:t xml:space="preserve">     </w:t>
+            </w:r>
+            <w:r>
+              <w:rPr>
+                <w:rFonts w:ascii="Consolas" w:cs="Consolas" w:eastAsia="Consolas" w:hAnsi="Consolas"/>
+                <w:color w:val="a31515"/>
+                <w:sz w:val="21"/>
+                <w:szCs w:val="21"/>
+                <w:rtl w:val="0"/>
+              </w:rPr>
+              <w:t xml:space="preserve">`gorm:"not null" json:"last_name"`</w:t>
+            </w:r>
+            <w:r>
+              <w:rPr>
+                <w:rFonts w:ascii="Consolas" w:cs="Consolas" w:eastAsia="Consolas" w:hAnsi="Consolas"/>
+                <w:color w:val="000000"/>
+                <w:sz w:val="21"/>
+                <w:szCs w:val="21"/>
+                <w:rtl w:val="0"/>
+              </w:rPr>
+              <w:br w:type="textWrapping"/>
+              <w:t xml:space="preserve">   Email       </w:t>
+            </w:r>
+            <w:r>
+              <w:rPr>
+                <w:rFonts w:ascii="Consolas" w:cs="Consolas" w:eastAsia="Consolas" w:hAnsi="Consolas"/>
+                <w:color w:val="0000ff"/>
+                <w:sz w:val="21"/>
+                <w:szCs w:val="21"/>
+                <w:rtl w:val="0"/>
+              </w:rPr>
+              <w:t xml:space="preserve">string</w:t>
+            </w:r>
+            <w:r>
+              <w:rPr>
+                <w:rFonts w:ascii="Consolas" w:cs="Consolas" w:eastAsia="Consolas" w:hAnsi="Consolas"/>
+                <w:color w:val="000000"/>
+                <w:sz w:val="21"/>
+                <w:szCs w:val="21"/>
+                <w:rtl w:val="0"/>
+              </w:rPr>
+              <w:t xml:space="preserve">     </w:t>
+            </w:r>
+            <w:r>
+              <w:rPr>
+                <w:rFonts w:ascii="Consolas" w:cs="Consolas" w:eastAsia="Consolas" w:hAnsi="Consolas"/>
+                <w:color w:val="a31515"/>
+                <w:sz w:val="21"/>
+                <w:szCs w:val="21"/>
+                <w:rtl w:val="0"/>
+              </w:rPr>
+              <w:t xml:space="preserve">`gorm:"not null;unique" json:"email"`</w:t>
+            </w:r>
+            <w:r>
+              <w:rPr>
+                <w:rFonts w:ascii="Consolas" w:cs="Consolas" w:eastAsia="Consolas" w:hAnsi="Consolas"/>
+                <w:color w:val="000000"/>
+                <w:sz w:val="21"/>
+                <w:szCs w:val="21"/>
+                <w:rtl w:val="0"/>
+              </w:rPr>
+              <w:br w:type="textWrapping"/>
+              <w:t xml:space="preserve">   Password    </w:t>
+            </w:r>
+            <w:r>
+              <w:rPr>
+                <w:rFonts w:ascii="Consolas" w:cs="Consolas" w:eastAsia="Consolas" w:hAnsi="Consolas"/>
+                <w:color w:val="0000ff"/>
+                <w:sz w:val="21"/>
+                <w:szCs w:val="21"/>
+                <w:rtl w:val="0"/>
+              </w:rPr>
+              <w:t xml:space="preserve">string</w:t>
+            </w:r>
+            <w:r>
+              <w:rPr>
+                <w:rFonts w:ascii="Consolas" w:cs="Consolas" w:eastAsia="Consolas" w:hAnsi="Consolas"/>
+                <w:color w:val="000000"/>
+                <w:sz w:val="21"/>
+                <w:szCs w:val="21"/>
+                <w:rtl w:val="0"/>
+              </w:rPr>
+              <w:t xml:space="preserve">     </w:t>
+            </w:r>
+            <w:r>
+              <w:rPr>
+                <w:rFonts w:ascii="Consolas" w:cs="Consolas" w:eastAsia="Consolas" w:hAnsi="Consolas"/>
+                <w:color w:val="a31515"/>
+                <w:sz w:val="21"/>
+                <w:szCs w:val="21"/>
+                <w:rtl w:val="0"/>
+              </w:rPr>
+              <w:t xml:space="preserve">`json:"-"`</w:t>
+            </w:r>
+            <w:r>
+              <w:rPr>
+                <w:rFonts w:ascii="Consolas" w:cs="Consolas" w:eastAsia="Consolas" w:hAnsi="Consolas"/>
+                <w:color w:val="000000"/>
+                <w:sz w:val="21"/>
+                <w:szCs w:val="21"/>
+                <w:rtl w:val="0"/>
+              </w:rPr>
+              <w:br w:type="textWrapping"/>
+              <w:t xml:space="preserve">   Token       </w:t>
+            </w:r>
+            <w:r>
+              <w:rPr>
+                <w:rFonts w:ascii="Consolas" w:cs="Consolas" w:eastAsia="Consolas" w:hAnsi="Consolas"/>
+                <w:color w:val="0000ff"/>
+                <w:sz w:val="21"/>
+                <w:szCs w:val="21"/>
+                <w:rtl w:val="0"/>
+              </w:rPr>
+              <w:t xml:space="preserve">string</w:t>
+            </w:r>
+            <w:r>
+              <w:rPr>
+                <w:rFonts w:ascii="Consolas" w:cs="Consolas" w:eastAsia="Consolas" w:hAnsi="Consolas"/>
+                <w:color w:val="000000"/>
+                <w:sz w:val="21"/>
+                <w:szCs w:val="21"/>
+                <w:rtl w:val="0"/>
+              </w:rPr>
+              <w:t xml:space="preserve">     </w:t>
+            </w:r>
+            <w:r>
+              <w:rPr>
+                <w:rFonts w:ascii="Consolas" w:cs="Consolas" w:eastAsia="Consolas" w:hAnsi="Consolas"/>
+                <w:color w:val="a31515"/>
+                <w:sz w:val="21"/>
+                <w:szCs w:val="21"/>
+                <w:rtl w:val="0"/>
+              </w:rPr>
+              <w:t xml:space="preserve">`json:"-"`</w:t>
+            </w:r>
+            <w:r>
+              <w:rPr>
+                <w:rFonts w:ascii="Consolas" w:cs="Consolas" w:eastAsia="Consolas" w:hAnsi="Consolas"/>
+                <w:color w:val="000000"/>
+                <w:sz w:val="21"/>
+                <w:szCs w:val="21"/>
+                <w:rtl w:val="0"/>
+              </w:rPr>
+              <w:br w:type="textWrapping"/>
+              <w:t xml:space="preserve">   Perms       Role       </w:t>
+            </w:r>
+            <w:r>
+              <w:rPr>
+                <w:rFonts w:ascii="Consolas" w:cs="Consolas" w:eastAsia="Consolas" w:hAnsi="Consolas"/>
+                <w:color w:val="a31515"/>
+                <w:sz w:val="21"/>
+                <w:szCs w:val="21"/>
+                <w:rtl w:val="0"/>
+              </w:rPr>
+              <w:t xml:space="preserve">`gorm:"not null" json:"-"`</w:t>
+            </w:r>
+            <w:r>
+              <w:rPr>
+                <w:rFonts w:ascii="Consolas" w:cs="Consolas" w:eastAsia="Consolas" w:hAnsi="Consolas"/>
+                <w:color w:val="000000"/>
+                <w:sz w:val="21"/>
+                <w:szCs w:val="21"/>
+                <w:rtl w:val="0"/>
+              </w:rPr>
+              <w:br w:type="textWrapping"/>
+              <w:t xml:space="preserve">   PassSet     </w:t>
+            </w:r>
+            <w:r>
+              <w:rPr>
+                <w:rFonts w:ascii="Consolas" w:cs="Consolas" w:eastAsia="Consolas" w:hAnsi="Consolas"/>
+                <w:color w:val="0000ff"/>
+                <w:sz w:val="21"/>
+                <w:szCs w:val="21"/>
+                <w:rtl w:val="0"/>
+              </w:rPr>
+              <w:t xml:space="preserve">bool</w:t>
+            </w:r>
+            <w:r>
+              <w:rPr>
+                <w:rFonts w:ascii="Consolas" w:cs="Consolas" w:eastAsia="Consolas" w:hAnsi="Consolas"/>
+                <w:color w:val="000000"/>
+                <w:sz w:val="21"/>
+                <w:szCs w:val="21"/>
+                <w:rtl w:val="0"/>
+              </w:rPr>
+              <w:t xml:space="preserve">       </w:t>
+            </w:r>
+            <w:r>
+              <w:rPr>
+                <w:rFonts w:ascii="Consolas" w:cs="Consolas" w:eastAsia="Consolas" w:hAnsi="Consolas"/>
+                <w:color w:val="a31515"/>
+                <w:sz w:val="21"/>
+                <w:szCs w:val="21"/>
+                <w:rtl w:val="0"/>
+              </w:rPr>
+              <w:t xml:space="preserve">`json:"-"`</w:t>
+            </w:r>
+            <w:r>
+              <w:rPr>
+                <w:rFonts w:ascii="Consolas" w:cs="Consolas" w:eastAsia="Consolas" w:hAnsi="Consolas"/>
+                <w:color w:val="000000"/>
+                <w:sz w:val="21"/>
+                <w:szCs w:val="21"/>
+                <w:rtl w:val="0"/>
+              </w:rPr>
+              <w:br w:type="textWrapping"/>
+              <w:t xml:space="preserve">   OneTimeCode </w:t>
+            </w:r>
+            <w:r>
+              <w:rPr>
+                <w:rFonts w:ascii="Consolas" w:cs="Consolas" w:eastAsia="Consolas" w:hAnsi="Consolas"/>
+                <w:color w:val="0000ff"/>
+                <w:sz w:val="21"/>
+                <w:szCs w:val="21"/>
+                <w:rtl w:val="0"/>
+              </w:rPr>
+              <w:t xml:space="preserve">string</w:t>
+            </w:r>
+            <w:r>
+              <w:rPr>
+                <w:rFonts w:ascii="Consolas" w:cs="Consolas" w:eastAsia="Consolas" w:hAnsi="Consolas"/>
+                <w:color w:val="000000"/>
+                <w:sz w:val="21"/>
+                <w:szCs w:val="21"/>
+                <w:rtl w:val="0"/>
+              </w:rPr>
+              <w:t xml:space="preserve">     </w:t>
+            </w:r>
+            <w:r>
+              <w:rPr>
+                <w:rFonts w:ascii="Consolas" w:cs="Consolas" w:eastAsia="Consolas" w:hAnsi="Consolas"/>
+                <w:color w:val="a31515"/>
+                <w:sz w:val="21"/>
+                <w:szCs w:val="21"/>
+                <w:rtl w:val="0"/>
+              </w:rPr>
+              <w:t xml:space="preserve">`json:"-"`</w:t>
+            </w:r>
+            <w:r>
+              <w:rPr>
+                <w:rFonts w:ascii="Consolas" w:cs="Consolas" w:eastAsia="Consolas" w:hAnsi="Consolas"/>
+                <w:color w:val="000000"/>
+                <w:sz w:val="21"/>
+                <w:szCs w:val="21"/>
+                <w:rtl w:val="0"/>
+              </w:rPr>
+              <w:br w:type="textWrapping"/>
+              <w:t xml:space="preserve">   Subjects    []*Subject </w:t>
+            </w:r>
+            <w:r>
+              <w:rPr>
+                <w:rFonts w:ascii="Consolas" w:cs="Consolas" w:eastAsia="Consolas" w:hAnsi="Consolas"/>
+                <w:color w:val="a31515"/>
+                <w:sz w:val="21"/>
+                <w:szCs w:val="21"/>
+                <w:rtl w:val="0"/>
+              </w:rPr>
+              <w:t xml:space="preserve">`gorm:"many2many:subject_students" json:"students,omitempty"`</w:t>
+            </w:r>
+            <w:r>
+              <w:rPr>
+                <w:rFonts w:ascii="Consolas" w:cs="Consolas" w:eastAsia="Consolas" w:hAnsi="Consolas"/>
+                <w:color w:val="000000"/>
+                <w:sz w:val="21"/>
+                <w:szCs w:val="21"/>
+                <w:rtl w:val="0"/>
+              </w:rPr>
+              <w:br w:type="textWrapping"/>
+              <w:t xml:space="preserve">}</w:t>
+            </w:r>
+            <w:r>
+              <w:rPr>
+                <w:rtl w:val="0"/>
+              </w:rPr>
+            </w:r>
+          </w:p>
+        </w:tc>
+      </w:tr>
+    </w:tbl>
+    <w:p>
+      <w:pPr>
+        <w:rPr>
+          <w:sz w:val="24"/>
+          <w:szCs w:val="24"/>
+        </w:rPr>
+      </w:pPr>
+      <w:r>
+        <w:rPr>
+          <w:sz w:val="24"/>
+          <w:szCs w:val="24"/>
+          <w:rtl w:val="0"/>
+        </w:rPr>
+        <w:t xml:space="preserve">The user model also has this function</w:t>
+      </w:r>
+    </w:p>
+    <w:tbl>
+      <w:tblPr>
+        <w:tblStyle w:val="Table35"/>
+        <w:jc w:val="left"/>
+        <w:tblInd w:w="100.0" w:type="pct"/>
+        <w:tblLayout w:type="fixed"/>
+        <w:tblLook w:val="0600"/>
+      </w:tblPr>
+      <w:tblGrid>
+        <w:gridCol w:w="9360"/>
+        <w:tblGridChange w:id="0">
+          <w:tblGrid>
+            <w:gridCol w:w="9360"/>
+          </w:tblGrid>
+        </w:tblGridChange>
+      </w:tblGrid>
+      <w:tr>
+        <w:tc>
+          <w:tcPr>
+            <w:shd w:fill="auto" w:val="clear"/>
+            <w:tcMar>
+              <w:top w:w="100.0" w:type="dxa"/>
+              <w:left w:w="100.0" w:type="dxa"/>
+              <w:bottom w:w="100.0" w:type="dxa"/>
+              <w:right w:w="100.0" w:type="dxa"/>
+            </w:tcMar>
+            <w:vAlign w:val="top"/>
+          </w:tcPr>
+          <w:p>
+            <w:pPr>
+              <w:keepNext w:val="0"/>
+              <w:keepLines w:val="0"/>
+              <w:widowControl w:val="0"/>
+              <w:pBdr>
+                <w:top w:space="0" w:sz="0" w:val="nil"/>
+                <w:left w:space="0" w:sz="0" w:val="nil"/>
+                <w:bottom w:space="0" w:sz="0" w:val="nil"/>
+                <w:right w:space="0" w:sz="0" w:val="nil"/>
+                <w:between w:space="0" w:sz="0" w:val="nil"/>
+              </w:pBdr>
+              <w:shd w:fill="auto" w:val="clear"/>
+              <w:spacing w:after="0" w:before="0" w:line="276" w:lineRule="auto"/>
+              <w:ind w:left="0" w:right="0" w:firstLine="0"/>
+              <w:jc w:val="left"/>
+              <w:rPr>
+                <w:sz w:val="24"/>
+                <w:szCs w:val="24"/>
+              </w:rPr>
+            </w:pPr>
+            <w:r>
+              <w:rPr>
+                <w:rFonts w:ascii="Consolas" w:cs="Consolas" w:eastAsia="Consolas" w:hAnsi="Consolas"/>
+                <w:color w:val="008000"/>
+                <w:sz w:val="24"/>
+                <w:szCs w:val="24"/>
+                <w:rtl w:val="0"/>
+              </w:rPr>
+              <w:t xml:space="preserve">// Has returns if a user has a role</w:t>
+            </w:r>
+            <w:r>
+              <w:rPr>
+                <w:rFonts w:ascii="Consolas" w:cs="Consolas" w:eastAsia="Consolas" w:hAnsi="Consolas"/>
+                <w:color w:val="000000"/>
+                <w:sz w:val="24"/>
+                <w:szCs w:val="24"/>
+                <w:rtl w:val="0"/>
+              </w:rPr>
+              <w:br w:type="textWrapping"/>
+            </w:r>
+            <w:r>
+              <w:rPr>
+                <w:rFonts w:ascii="Consolas" w:cs="Consolas" w:eastAsia="Consolas" w:hAnsi="Consolas"/>
+                <w:color w:val="0000ff"/>
+                <w:sz w:val="24"/>
+                <w:szCs w:val="24"/>
+                <w:rtl w:val="0"/>
+              </w:rPr>
+              <w:t xml:space="preserve">func</w:t>
+            </w:r>
+            <w:r>
+              <w:rPr>
+                <w:rFonts w:ascii="Consolas" w:cs="Consolas" w:eastAsia="Consolas" w:hAnsi="Consolas"/>
+                <w:color w:val="000000"/>
+                <w:sz w:val="24"/>
+                <w:szCs w:val="24"/>
+                <w:rtl w:val="0"/>
+              </w:rPr>
+              <w:t xml:space="preserve"> (u *User) </w:t>
+            </w:r>
+            <w:r>
+              <w:rPr>
+                <w:rFonts w:ascii="Consolas" w:cs="Consolas" w:eastAsia="Consolas" w:hAnsi="Consolas"/>
+                <w:color w:val="a31515"/>
+                <w:sz w:val="24"/>
+                <w:szCs w:val="24"/>
+                <w:rtl w:val="0"/>
+              </w:rPr>
+              <w:t xml:space="preserve">Has</w:t>
+            </w:r>
+            <w:r>
+              <w:rPr>
+                <w:rFonts w:ascii="Consolas" w:cs="Consolas" w:eastAsia="Consolas" w:hAnsi="Consolas"/>
+                <w:color w:val="000000"/>
+                <w:sz w:val="24"/>
+                <w:szCs w:val="24"/>
+                <w:rtl w:val="0"/>
+              </w:rPr>
+              <w:t xml:space="preserve">(r Role) </w:t>
+            </w:r>
+            <w:r>
+              <w:rPr>
+                <w:rFonts w:ascii="Consolas" w:cs="Consolas" w:eastAsia="Consolas" w:hAnsi="Consolas"/>
+                <w:color w:val="a31515"/>
+                <w:sz w:val="24"/>
+                <w:szCs w:val="24"/>
+                <w:rtl w:val="0"/>
+              </w:rPr>
+              <w:t xml:space="preserve">bool</w:t>
+            </w:r>
+            <w:r>
+              <w:rPr>
+                <w:rFonts w:ascii="Consolas" w:cs="Consolas" w:eastAsia="Consolas" w:hAnsi="Consolas"/>
+                <w:color w:val="000000"/>
+                <w:sz w:val="24"/>
+                <w:szCs w:val="24"/>
+                <w:rtl w:val="0"/>
+              </w:rPr>
+              <w:t xml:space="preserve"> {</w:t>
+              <w:br w:type="textWrapping"/>
+              <w:t xml:space="preserve">   role := u.Perms &amp; r </w:t>
+            </w:r>
+            <w:r>
+              <w:rPr>
+                <w:rFonts w:ascii="Consolas" w:cs="Consolas" w:eastAsia="Consolas" w:hAnsi="Consolas"/>
+                <w:color w:val="008000"/>
+                <w:sz w:val="24"/>
+                <w:szCs w:val="24"/>
+                <w:rtl w:val="0"/>
+              </w:rPr>
+              <w:t xml:space="preserve">// Perform AND logical operation</w:t>
+            </w:r>
+            <w:r>
+              <w:rPr>
+                <w:rFonts w:ascii="Consolas" w:cs="Consolas" w:eastAsia="Consolas" w:hAnsi="Consolas"/>
+                <w:color w:val="000000"/>
+                <w:sz w:val="24"/>
+                <w:szCs w:val="24"/>
+                <w:rtl w:val="0"/>
+              </w:rPr>
+              <w:br w:type="textWrapping"/>
+              <w:t xml:space="preserve">   </w:t>
+            </w:r>
+            <w:r>
+              <w:rPr>
+                <w:rFonts w:ascii="Consolas" w:cs="Consolas" w:eastAsia="Consolas" w:hAnsi="Consolas"/>
+                <w:color w:val="0000ff"/>
+                <w:sz w:val="24"/>
+                <w:szCs w:val="24"/>
+                <w:rtl w:val="0"/>
+              </w:rPr>
+              <w:t xml:space="preserve">return</w:t>
+            </w:r>
+            <w:r>
+              <w:rPr>
+                <w:rFonts w:ascii="Consolas" w:cs="Consolas" w:eastAsia="Consolas" w:hAnsi="Consolas"/>
+                <w:color w:val="000000"/>
+                <w:sz w:val="24"/>
+                <w:szCs w:val="24"/>
+                <w:rtl w:val="0"/>
+              </w:rPr>
+              <w:t xml:space="preserve"> role == r    </w:t>
+            </w:r>
+            <w:r>
+              <w:rPr>
+                <w:rFonts w:ascii="Consolas" w:cs="Consolas" w:eastAsia="Consolas" w:hAnsi="Consolas"/>
+                <w:color w:val="008000"/>
+                <w:sz w:val="24"/>
+                <w:szCs w:val="24"/>
+                <w:rtl w:val="0"/>
+              </w:rPr>
+              <w:t xml:space="preserve">// If the AND operation did not return 0, return true</w:t>
+            </w:r>
+            <w:r>
+              <w:rPr>
+                <w:rFonts w:ascii="Consolas" w:cs="Consolas" w:eastAsia="Consolas" w:hAnsi="Consolas"/>
+                <w:color w:val="000000"/>
+                <w:sz w:val="24"/>
+                <w:szCs w:val="24"/>
+                <w:rtl w:val="0"/>
+              </w:rPr>
+              <w:br w:type="textWrapping"/>
+              <w:t xml:space="preserve">}</w:t>
+            </w:r>
+            <w:r>
+              <w:rPr>
+                <w:rtl w:val="0"/>
+              </w:rPr>
+            </w:r>
+          </w:p>
+        </w:tc>
+      </w:tr>
+    </w:tbl>
+    <w:p>
+      <w:pPr>
+        <w:rPr>
+          <w:sz w:val="24"/>
+          <w:szCs w:val="24"/>
+        </w:rPr>
+      </w:pPr>
+      <w:r>
+        <w:rPr>
+          <w:rtl w:val="0"/>
+        </w:rPr>
+      </w:r>
+    </w:p>
+    <w:p>
+      <w:pPr>
+        <w:rPr>
+          <w:sz w:val="24"/>
+          <w:szCs w:val="24"/>
+        </w:rPr>
+      </w:pPr>
+      <w:r>
+        <w:rPr>
+          <w:sz w:val="24"/>
+          <w:szCs w:val="24"/>
+          <w:rtl w:val="0"/>
+        </w:rPr>
+        <w:t xml:space="preserve">The user can also be deleted, using this function</w:t>
+      </w:r>
+    </w:p>
+    <w:tbl>
+      <w:tblPr>
+        <w:tblStyle w:val="Table36"/>
+        <w:jc w:val="left"/>
+        <w:tblInd w:w="100.0" w:type="pct"/>
+        <w:tblLayout w:type="fixed"/>
+        <w:tblLook w:val="0600"/>
+      </w:tblPr>
+      <w:tblGrid>
+        <w:gridCol w:w="9360"/>
+        <w:tblGridChange w:id="0">
+          <w:tblGrid>
+            <w:gridCol w:w="9360"/>
+          </w:tblGrid>
+        </w:tblGridChange>
+      </w:tblGrid>
+      <w:tr>
+        <w:tc>
+          <w:tcPr>
+            <w:shd w:fill="auto" w:val="clear"/>
+            <w:tcMar>
+              <w:top w:w="100.0" w:type="dxa"/>
+              <w:left w:w="100.0" w:type="dxa"/>
+              <w:bottom w:w="100.0" w:type="dxa"/>
+              <w:right w:w="100.0" w:type="dxa"/>
+            </w:tcMar>
+            <w:vAlign w:val="top"/>
+          </w:tcPr>
+          <w:p>
+            <w:pPr>
+              <w:keepNext w:val="0"/>
+              <w:keepLines w:val="0"/>
+              <w:widowControl w:val="0"/>
+              <w:pBdr>
+                <w:top w:space="0" w:sz="0" w:val="nil"/>
+                <w:left w:space="0" w:sz="0" w:val="nil"/>
+                <w:bottom w:space="0" w:sz="0" w:val="nil"/>
+                <w:right w:space="0" w:sz="0" w:val="nil"/>
+                <w:between w:space="0" w:sz="0" w:val="nil"/>
+              </w:pBdr>
+              <w:shd w:fill="auto" w:val="clear"/>
+              <w:spacing w:after="0" w:before="0" w:line="276" w:lineRule="auto"/>
+              <w:ind w:left="0" w:right="0" w:firstLine="0"/>
+              <w:jc w:val="left"/>
+              <w:rPr>
+                <w:color w:val="7a82da"/>
+                <w:sz w:val="21"/>
+                <w:szCs w:val="21"/>
+              </w:rPr>
+            </w:pPr>
+            <w:r>
+              <w:rPr>
+                <w:rFonts w:ascii="Consolas" w:cs="Consolas" w:eastAsia="Consolas" w:hAnsi="Consolas"/>
+                <w:color w:val="008000"/>
+                <w:sz w:val="21"/>
+                <w:szCs w:val="21"/>
+                <w:rtl w:val="0"/>
+              </w:rPr>
+              <w:t xml:space="preserve">// Delete deletes a user</w:t>
+            </w:r>
+            <w:r>
+              <w:rPr>
+                <w:rFonts w:ascii="Consolas" w:cs="Consolas" w:eastAsia="Consolas" w:hAnsi="Consolas"/>
+                <w:color w:val="000000"/>
+                <w:sz w:val="21"/>
+                <w:szCs w:val="21"/>
+                <w:rtl w:val="0"/>
+              </w:rPr>
+              <w:br w:type="textWrapping"/>
+            </w:r>
+            <w:r>
+              <w:rPr>
+                <w:rFonts w:ascii="Consolas" w:cs="Consolas" w:eastAsia="Consolas" w:hAnsi="Consolas"/>
+                <w:color w:val="0000ff"/>
+                <w:sz w:val="21"/>
+                <w:szCs w:val="21"/>
+                <w:rtl w:val="0"/>
+              </w:rPr>
+              <w:t xml:space="preserve">func</w:t>
+            </w:r>
+            <w:r>
+              <w:rPr>
+                <w:rFonts w:ascii="Consolas" w:cs="Consolas" w:eastAsia="Consolas" w:hAnsi="Consolas"/>
+                <w:color w:val="000000"/>
+                <w:sz w:val="21"/>
+                <w:szCs w:val="21"/>
+                <w:rtl w:val="0"/>
+              </w:rPr>
+              <w:t xml:space="preserve"> (u *User) </w:t>
+            </w:r>
+            <w:r>
+              <w:rPr>
+                <w:rFonts w:ascii="Consolas" w:cs="Consolas" w:eastAsia="Consolas" w:hAnsi="Consolas"/>
+                <w:color w:val="a31515"/>
+                <w:sz w:val="21"/>
+                <w:szCs w:val="21"/>
+                <w:rtl w:val="0"/>
+              </w:rPr>
+              <w:t xml:space="preserve">Delete</w:t>
+            </w:r>
+            <w:r>
+              <w:rPr>
+                <w:rFonts w:ascii="Consolas" w:cs="Consolas" w:eastAsia="Consolas" w:hAnsi="Consolas"/>
+                <w:color w:val="000000"/>
+                <w:sz w:val="21"/>
+                <w:szCs w:val="21"/>
+                <w:rtl w:val="0"/>
+              </w:rPr>
+              <w:t xml:space="preserve">(db *gorm.DB) (</w:t>
+            </w:r>
+            <w:r>
+              <w:rPr>
+                <w:rFonts w:ascii="Consolas" w:cs="Consolas" w:eastAsia="Consolas" w:hAnsi="Consolas"/>
+                <w:color w:val="0000ff"/>
+                <w:sz w:val="21"/>
+                <w:szCs w:val="21"/>
+                <w:rtl w:val="0"/>
+              </w:rPr>
+              <w:t xml:space="preserve">int</w:t>
+            </w:r>
+            <w:r>
+              <w:rPr>
+                <w:rFonts w:ascii="Consolas" w:cs="Consolas" w:eastAsia="Consolas" w:hAnsi="Consolas"/>
+                <w:color w:val="000000"/>
+                <w:sz w:val="21"/>
+                <w:szCs w:val="21"/>
+                <w:rtl w:val="0"/>
+              </w:rPr>
+              <w:t xml:space="preserve">, *util.Response) {</w:t>
+              <w:br w:type="textWrapping"/>
+              <w:t xml:space="preserve">   resp := </w:t>
+            </w:r>
+            <w:r>
+              <w:rPr>
+                <w:rFonts w:ascii="Consolas" w:cs="Consolas" w:eastAsia="Consolas" w:hAnsi="Consolas"/>
+                <w:color w:val="0000ff"/>
+                <w:sz w:val="21"/>
+                <w:szCs w:val="21"/>
+                <w:rtl w:val="0"/>
+              </w:rPr>
+              <w:t xml:space="preserve">new</w:t>
+            </w:r>
+            <w:r>
+              <w:rPr>
+                <w:rFonts w:ascii="Consolas" w:cs="Consolas" w:eastAsia="Consolas" w:hAnsi="Consolas"/>
+                <w:color w:val="000000"/>
+                <w:sz w:val="21"/>
+                <w:szCs w:val="21"/>
+                <w:rtl w:val="0"/>
+              </w:rPr>
+              <w:t xml:space="preserve">(util.Response) </w:t>
+            </w:r>
+            <w:r>
+              <w:rPr>
+                <w:rFonts w:ascii="Consolas" w:cs="Consolas" w:eastAsia="Consolas" w:hAnsi="Consolas"/>
+                <w:color w:val="008000"/>
+                <w:sz w:val="21"/>
+                <w:szCs w:val="21"/>
+                <w:rtl w:val="0"/>
+              </w:rPr>
+              <w:t xml:space="preserve">// Placeholder response</w:t>
+            </w:r>
+            <w:r>
+              <w:rPr>
+                <w:rFonts w:ascii="Consolas" w:cs="Consolas" w:eastAsia="Consolas" w:hAnsi="Consolas"/>
+                <w:color w:val="000000"/>
+                <w:sz w:val="21"/>
+                <w:szCs w:val="21"/>
+                <w:rtl w:val="0"/>
+              </w:rPr>
+              <w:br w:type="textWrapping"/>
+              <w:br w:type="textWrapping"/>
+              <w:t xml:space="preserve">   err := db.Delete(u).Error </w:t>
+            </w:r>
+            <w:r>
+              <w:rPr>
+                <w:rFonts w:ascii="Consolas" w:cs="Consolas" w:eastAsia="Consolas" w:hAnsi="Consolas"/>
+                <w:color w:val="008000"/>
+                <w:sz w:val="21"/>
+                <w:szCs w:val="21"/>
+                <w:rtl w:val="0"/>
+              </w:rPr>
+              <w:t xml:space="preserve">// Delete user from database</w:t>
+            </w:r>
+            <w:r>
+              <w:rPr>
+                <w:rFonts w:ascii="Consolas" w:cs="Consolas" w:eastAsia="Consolas" w:hAnsi="Consolas"/>
+                <w:color w:val="000000"/>
+                <w:sz w:val="21"/>
+                <w:szCs w:val="21"/>
+                <w:rtl w:val="0"/>
+              </w:rPr>
+              <w:br w:type="textWrapping"/>
+              <w:t xml:space="preserve">   </w:t>
+            </w:r>
+            <w:r>
+              <w:rPr>
+                <w:rFonts w:ascii="Consolas" w:cs="Consolas" w:eastAsia="Consolas" w:hAnsi="Consolas"/>
+                <w:color w:val="0000ff"/>
+                <w:sz w:val="21"/>
+                <w:szCs w:val="21"/>
+                <w:rtl w:val="0"/>
+              </w:rPr>
+              <w:t xml:space="preserve">if</w:t>
+            </w:r>
+            <w:r>
+              <w:rPr>
+                <w:rFonts w:ascii="Consolas" w:cs="Consolas" w:eastAsia="Consolas" w:hAnsi="Consolas"/>
+                <w:color w:val="000000"/>
+                <w:sz w:val="21"/>
+                <w:szCs w:val="21"/>
+                <w:rtl w:val="0"/>
+              </w:rPr>
+              <w:t xml:space="preserve"> err != </w:t>
+            </w:r>
+            <w:r>
+              <w:rPr>
+                <w:rFonts w:ascii="Consolas" w:cs="Consolas" w:eastAsia="Consolas" w:hAnsi="Consolas"/>
+                <w:color w:val="a31515"/>
+                <w:sz w:val="21"/>
+                <w:szCs w:val="21"/>
+                <w:rtl w:val="0"/>
+              </w:rPr>
+              <w:t xml:space="preserve">nil</w:t>
+            </w:r>
+            <w:r>
+              <w:rPr>
+                <w:rFonts w:ascii="Consolas" w:cs="Consolas" w:eastAsia="Consolas" w:hAnsi="Consolas"/>
+                <w:color w:val="000000"/>
+                <w:sz w:val="21"/>
+                <w:szCs w:val="21"/>
+                <w:rtl w:val="0"/>
+              </w:rPr>
+              <w:t xml:space="preserve"> {</w:t>
+              <w:br w:type="textWrapping"/>
+              <w:t xml:space="preserve">       resp.Error = </w:t>
+            </w:r>
+            <w:r>
+              <w:rPr>
+                <w:rFonts w:ascii="Consolas" w:cs="Consolas" w:eastAsia="Consolas" w:hAnsi="Consolas"/>
+                <w:color w:val="a31515"/>
+                <w:sz w:val="21"/>
+                <w:szCs w:val="21"/>
+                <w:rtl w:val="0"/>
+              </w:rPr>
+              <w:t xml:space="preserve">"internal error"</w:t>
+            </w:r>
+            <w:r>
+              <w:rPr>
+                <w:rFonts w:ascii="Consolas" w:cs="Consolas" w:eastAsia="Consolas" w:hAnsi="Consolas"/>
+                <w:color w:val="000000"/>
+                <w:sz w:val="21"/>
+                <w:szCs w:val="21"/>
+                <w:rtl w:val="0"/>
+              </w:rPr>
+              <w:br w:type="textWrapping"/>
+              <w:t xml:space="preserve">       resp.Data = </w:t>
+            </w:r>
+            <w:r>
+              <w:rPr>
+                <w:rFonts w:ascii="Consolas" w:cs="Consolas" w:eastAsia="Consolas" w:hAnsi="Consolas"/>
+                <w:color w:val="a31515"/>
+                <w:sz w:val="21"/>
+                <w:szCs w:val="21"/>
+                <w:rtl w:val="0"/>
+              </w:rPr>
+              <w:t xml:space="preserve">nil</w:t>
+            </w:r>
+            <w:r>
+              <w:rPr>
+                <w:rFonts w:ascii="Consolas" w:cs="Consolas" w:eastAsia="Consolas" w:hAnsi="Consolas"/>
+                <w:color w:val="000000"/>
+                <w:sz w:val="21"/>
+                <w:szCs w:val="21"/>
+                <w:rtl w:val="0"/>
+              </w:rPr>
+              <w:br w:type="textWrapping"/>
+              <w:t xml:space="preserve">       log.Printf(</w:t>
+            </w:r>
+            <w:r>
+              <w:rPr>
+                <w:rFonts w:ascii="Consolas" w:cs="Consolas" w:eastAsia="Consolas" w:hAnsi="Consolas"/>
+                <w:color w:val="a31515"/>
+                <w:sz w:val="21"/>
+                <w:szCs w:val="21"/>
+                <w:rtl w:val="0"/>
+              </w:rPr>
+              <w:t xml:space="preserve">"Database error: %s\n"</w:t>
+            </w:r>
+            <w:r>
+              <w:rPr>
+                <w:rFonts w:ascii="Consolas" w:cs="Consolas" w:eastAsia="Consolas" w:hAnsi="Consolas"/>
+                <w:color w:val="000000"/>
+                <w:sz w:val="21"/>
+                <w:szCs w:val="21"/>
+                <w:rtl w:val="0"/>
+              </w:rPr>
+              <w:t xml:space="preserve">, err.Error())</w:t>
+              <w:br w:type="textWrapping"/>
+              <w:t xml:space="preserve">       </w:t>
+            </w:r>
+            <w:r>
+              <w:rPr>
+                <w:rFonts w:ascii="Consolas" w:cs="Consolas" w:eastAsia="Consolas" w:hAnsi="Consolas"/>
+                <w:color w:val="0000ff"/>
+                <w:sz w:val="21"/>
+                <w:szCs w:val="21"/>
+                <w:rtl w:val="0"/>
+              </w:rPr>
+              <w:t xml:space="preserve">return</w:t>
+            </w:r>
+            <w:r>
+              <w:rPr>
+                <w:rFonts w:ascii="Consolas" w:cs="Consolas" w:eastAsia="Consolas" w:hAnsi="Consolas"/>
+                <w:color w:val="000000"/>
+                <w:sz w:val="21"/>
+                <w:szCs w:val="21"/>
+                <w:rtl w:val="0"/>
+              </w:rPr>
+              <w:t xml:space="preserve"> 500, resp</w:t>
+              <w:br w:type="textWrapping"/>
+              <w:t xml:space="preserve">   }</w:t>
+              <w:br w:type="textWrapping"/>
+              <w:br w:type="textWrapping"/>
+              <w:t xml:space="preserve">   resp.Data = </w:t>
+            </w:r>
+            <w:r>
+              <w:rPr>
+                <w:rFonts w:ascii="Consolas" w:cs="Consolas" w:eastAsia="Consolas" w:hAnsi="Consolas"/>
+                <w:color w:val="a31515"/>
+                <w:sz w:val="21"/>
+                <w:szCs w:val="21"/>
+                <w:rtl w:val="0"/>
+              </w:rPr>
+              <w:t xml:space="preserve">true</w:t>
+            </w:r>
+            <w:r>
+              <w:rPr>
+                <w:rFonts w:ascii="Consolas" w:cs="Consolas" w:eastAsia="Consolas" w:hAnsi="Consolas"/>
+                <w:color w:val="000000"/>
+                <w:sz w:val="21"/>
+                <w:szCs w:val="21"/>
+                <w:rtl w:val="0"/>
+              </w:rPr>
+              <w:t xml:space="preserve"> </w:t>
+            </w:r>
+            <w:r>
+              <w:rPr>
+                <w:rFonts w:ascii="Consolas" w:cs="Consolas" w:eastAsia="Consolas" w:hAnsi="Consolas"/>
+                <w:color w:val="008000"/>
+                <w:sz w:val="21"/>
+                <w:szCs w:val="21"/>
+                <w:rtl w:val="0"/>
+              </w:rPr>
+              <w:t xml:space="preserve">// success</w:t>
+            </w:r>
+            <w:r>
+              <w:rPr>
+                <w:rFonts w:ascii="Consolas" w:cs="Consolas" w:eastAsia="Consolas" w:hAnsi="Consolas"/>
+                <w:color w:val="000000"/>
+                <w:sz w:val="21"/>
+                <w:szCs w:val="21"/>
+                <w:rtl w:val="0"/>
+              </w:rPr>
+              <w:br w:type="textWrapping"/>
+              <w:t xml:space="preserve">   resp.Error = </w:t>
+            </w:r>
+            <w:r>
+              <w:rPr>
+                <w:rFonts w:ascii="Consolas" w:cs="Consolas" w:eastAsia="Consolas" w:hAnsi="Consolas"/>
+                <w:color w:val="a31515"/>
+                <w:sz w:val="21"/>
+                <w:szCs w:val="21"/>
+                <w:rtl w:val="0"/>
+              </w:rPr>
+              <w:t xml:space="preserve">""</w:t>
+            </w:r>
+            <w:r>
+              <w:rPr>
+                <w:rFonts w:ascii="Consolas" w:cs="Consolas" w:eastAsia="Consolas" w:hAnsi="Consolas"/>
+                <w:color w:val="000000"/>
+                <w:sz w:val="21"/>
+                <w:szCs w:val="21"/>
+                <w:rtl w:val="0"/>
+              </w:rPr>
+              <w:br w:type="textWrapping"/>
+              <w:br w:type="textWrapping"/>
+              <w:t xml:space="preserve">   </w:t>
+            </w:r>
+            <w:r>
+              <w:rPr>
+                <w:rFonts w:ascii="Consolas" w:cs="Consolas" w:eastAsia="Consolas" w:hAnsi="Consolas"/>
+                <w:color w:val="0000ff"/>
+                <w:sz w:val="21"/>
+                <w:szCs w:val="21"/>
+                <w:rtl w:val="0"/>
+              </w:rPr>
+              <w:t xml:space="preserve">return</w:t>
+            </w:r>
+            <w:r>
+              <w:rPr>
+                <w:rFonts w:ascii="Consolas" w:cs="Consolas" w:eastAsia="Consolas" w:hAnsi="Consolas"/>
+                <w:color w:val="000000"/>
+                <w:sz w:val="21"/>
+                <w:szCs w:val="21"/>
+                <w:rtl w:val="0"/>
+              </w:rPr>
+              <w:t xml:space="preserve"> 202, resp </w:t>
+            </w:r>
+            <w:r>
+              <w:rPr>
+                <w:rFonts w:ascii="Consolas" w:cs="Consolas" w:eastAsia="Consolas" w:hAnsi="Consolas"/>
+                <w:color w:val="008000"/>
+                <w:sz w:val="21"/>
+                <w:szCs w:val="21"/>
+                <w:rtl w:val="0"/>
+              </w:rPr>
+              <w:t xml:space="preserve">// Deleted</w:t>
+            </w:r>
+            <w:r>
+              <w:rPr>
+                <w:rFonts w:ascii="Consolas" w:cs="Consolas" w:eastAsia="Consolas" w:hAnsi="Consolas"/>
+                <w:color w:val="000000"/>
+                <w:sz w:val="21"/>
+                <w:szCs w:val="21"/>
+                <w:rtl w:val="0"/>
+              </w:rPr>
+              <w:br w:type="textWrapping"/>
+              <w:t xml:space="preserve">}</w:t>
+            </w:r>
+            <w:r>
+              <w:rPr>
+                <w:rtl w:val="0"/>
+              </w:rPr>
+            </w:r>
+          </w:p>
+        </w:tc>
+      </w:tr>
+    </w:tbl>
+    <w:p>
+      <w:pPr>
+        <w:rPr>
+          <w:sz w:val="24"/>
+          <w:szCs w:val="24"/>
+        </w:rPr>
+      </w:pPr>
+      <w:r>
+        <w:rPr>
+          <w:rtl w:val="0"/>
+        </w:rPr>
+      </w:r>
+    </w:p>
+    <w:p>
+      <w:pPr>
+        <w:rPr>
+          <w:sz w:val="24"/>
+          <w:szCs w:val="24"/>
+        </w:rPr>
+      </w:pPr>
+      <w:r>
+        <w:rPr>
+          <w:rtl w:val="0"/>
+        </w:rPr>
+      </w:r>
+    </w:p>
+    <w:p>
+      <w:pPr>
         <w:keepNext w:val="0"/>
         <w:keepLines w:val="0"/>
         <w:widowControl w:val="0"/>
@@ -22847,7 +24079,7 @@
     </w:p>
     <w:tbl>
       <w:tblPr>
-        <w:tblStyle w:val="Table34"/>
+        <w:tblStyle w:val="Table37"/>
         <w:jc w:val="left"/>
         <w:tblInd w:w="100.0" w:type="pct"/>
         <w:tblLayout w:type="fixed"/>
@@ -23053,7 +24285,7 @@
     </w:p>
     <w:tbl>
       <w:tblPr>
-        <w:tblStyle w:val="Table35"/>
+        <w:tblStyle w:val="Table38"/>
         <w:jc w:val="left"/>
         <w:tblInd w:w="100.0" w:type="pct"/>
         <w:tblLayout w:type="fixed"/>
@@ -23389,7 +24621,7 @@
     </w:p>
     <w:tbl>
       <w:tblPr>
-        <w:tblStyle w:val="Table36"/>
+        <w:tblStyle w:val="Table39"/>
         <w:jc w:val="left"/>
         <w:tblInd w:w="100.0" w:type="pct"/>
         <w:tblLayout w:type="fixed"/>
@@ -25018,7 +26250,7 @@
     </w:p>
     <w:tbl>
       <w:tblPr>
-        <w:tblStyle w:val="Table37"/>
+        <w:tblStyle w:val="Table40"/>
         <w:jc w:val="left"/>
         <w:tblInd w:w="100.0" w:type="pct"/>
         <w:tblLayout w:type="fixed"/>
@@ -26718,7 +27950,7 @@
     </w:p>
     <w:tbl>
       <w:tblPr>
-        <w:tblStyle w:val="Table38"/>
+        <w:tblStyle w:val="Table41"/>
         <w:jc w:val="left"/>
         <w:tblInd w:w="100.0" w:type="pct"/>
         <w:tblLayout w:type="fixed"/>
@@ -28770,7 +30002,7 @@
     </w:p>
     <w:tbl>
       <w:tblPr>
-        <w:tblStyle w:val="Table39"/>
+        <w:tblStyle w:val="Table42"/>
         <w:jc w:val="left"/>
         <w:tblInd w:w="100.0" w:type="pct"/>
         <w:tblLayout w:type="fixed"/>
@@ -29809,7 +31041,7 @@
     </w:p>
     <w:tbl>
       <w:tblPr>
-        <w:tblStyle w:val="Table40"/>
+        <w:tblStyle w:val="Table43"/>
         <w:jc w:val="left"/>
         <w:tblInd w:w="100.0" w:type="pct"/>
         <w:tblLayout w:type="fixed"/>
@@ -29937,7 +31169,7 @@
     </w:p>
     <w:tbl>
       <w:tblPr>
-        <w:tblStyle w:val="Table41"/>
+        <w:tblStyle w:val="Table44"/>
         <w:jc w:val="left"/>
         <w:tblInd w:w="100.0" w:type="pct"/>
         <w:tblLayout w:type="fixed"/>
@@ -32148,7 +33380,7 @@
     </w:p>
     <w:tbl>
       <w:tblPr>
-        <w:tblStyle w:val="Table42"/>
+        <w:tblStyle w:val="Table45"/>
         <w:jc w:val="left"/>
         <w:tblInd w:w="100.0" w:type="pct"/>
         <w:tblLayout w:type="fixed"/>
@@ -33529,7 +34761,7 @@
     </w:p>
     <w:tbl>
       <w:tblPr>
-        <w:tblStyle w:val="Table43"/>
+        <w:tblStyle w:val="Table46"/>
         <w:jc w:val="left"/>
         <w:tblInd w:w="100.0" w:type="pct"/>
         <w:tblLayout w:type="fixed"/>
@@ -33644,7 +34876,7 @@
     </w:p>
     <w:tbl>
       <w:tblPr>
-        <w:tblStyle w:val="Table44"/>
+        <w:tblStyle w:val="Table47"/>
         <w:jc w:val="left"/>
         <w:tblInd w:w="100.0" w:type="pct"/>
         <w:tblLayout w:type="fixed"/>
@@ -35334,7 +36566,7 @@
     </w:p>
     <w:tbl>
       <w:tblPr>
-        <w:tblStyle w:val="Table45"/>
+        <w:tblStyle w:val="Table48"/>
         <w:jc w:val="left"/>
         <w:tblInd w:w="100.0" w:type="pct"/>
         <w:tblLayout w:type="fixed"/>
@@ -36470,6 +37702,995 @@
               <w:rPr>
                 <w:rFonts w:ascii="Consolas" w:cs="Consolas" w:eastAsia="Consolas" w:hAnsi="Consolas"/>
                 <w:color w:val="000000"/>
+                <w:rtl w:val="0"/>
+              </w:rPr>
+              <w:t xml:space="preserve"> 202, resp</w:t>
+              <w:br w:type="textWrapping"/>
+              <w:t xml:space="preserve">}</w:t>
+            </w:r>
+            <w:r>
+              <w:rPr>
+                <w:rtl w:val="0"/>
+              </w:rPr>
+            </w:r>
+          </w:p>
+        </w:tc>
+      </w:tr>
+    </w:tbl>
+    <w:p>
+      <w:pPr>
+        <w:rPr/>
+      </w:pPr>
+      <w:r>
+        <w:rPr>
+          <w:rtl w:val="0"/>
+        </w:rPr>
+      </w:r>
+    </w:p>
+    <w:p>
+      <w:pPr>
+        <w:keepNext w:val="0"/>
+        <w:keepLines w:val="0"/>
+        <w:widowControl w:val="0"/>
+        <w:pBdr>
+          <w:top w:space="0" w:sz="0" w:val="nil"/>
+          <w:left w:space="0" w:sz="0" w:val="nil"/>
+          <w:bottom w:space="0" w:sz="0" w:val="nil"/>
+          <w:right w:space="0" w:sz="0" w:val="nil"/>
+          <w:between w:space="0" w:sz="0" w:val="nil"/>
+        </w:pBdr>
+        <w:shd w:fill="auto" w:val="clear"/>
+        <w:spacing w:after="0" w:before="0" w:line="276" w:lineRule="auto"/>
+        <w:ind w:left="0" w:right="0" w:firstLine="0"/>
+        <w:jc w:val="left"/>
+        <w:rPr>
+          <w:rFonts w:ascii="Consolas" w:cs="Consolas" w:eastAsia="Consolas" w:hAnsi="Consolas"/>
+          <w:b w:val="1"/>
+          <w:sz w:val="24"/>
+          <w:szCs w:val="24"/>
+        </w:rPr>
+      </w:pPr>
+      <w:r>
+        <w:rPr>
+          <w:rFonts w:ascii="Consolas" w:cs="Consolas" w:eastAsia="Consolas" w:hAnsi="Consolas"/>
+          <w:b w:val="1"/>
+          <w:sz w:val="24"/>
+          <w:szCs w:val="24"/>
+          <w:rtl w:val="0"/>
+        </w:rPr>
+        <w:t xml:space="preserve">3.7 /api/logout</w:t>
+      </w:r>
+    </w:p>
+    <w:p>
+      <w:pPr>
+        <w:rPr>
+          <w:sz w:val="24"/>
+          <w:szCs w:val="24"/>
+        </w:rPr>
+      </w:pPr>
+      <w:r>
+        <w:rPr>
+          <w:sz w:val="24"/>
+          <w:szCs w:val="24"/>
+          <w:rtl w:val="0"/>
+        </w:rPr>
+        <w:t xml:space="preserve">This api endpoint logs a user out, by deleting the user’s token</w:t>
+      </w:r>
+    </w:p>
+    <w:tbl>
+      <w:tblPr>
+        <w:tblStyle w:val="Table49"/>
+        <w:jc w:val="left"/>
+        <w:tblInd w:w="100.0" w:type="pct"/>
+        <w:tblLayout w:type="fixed"/>
+        <w:tblLook w:val="0600"/>
+      </w:tblPr>
+      <w:tblGrid>
+        <w:gridCol w:w="9360"/>
+        <w:tblGridChange w:id="0">
+          <w:tblGrid>
+            <w:gridCol w:w="9360"/>
+          </w:tblGrid>
+        </w:tblGridChange>
+      </w:tblGrid>
+      <w:tr>
+        <w:tc>
+          <w:tcPr>
+            <w:shd w:fill="auto" w:val="clear"/>
+            <w:tcMar>
+              <w:top w:w="100.0" w:type="dxa"/>
+              <w:left w:w="100.0" w:type="dxa"/>
+              <w:bottom w:w="100.0" w:type="dxa"/>
+              <w:right w:w="100.0" w:type="dxa"/>
+            </w:tcMar>
+            <w:vAlign w:val="top"/>
+          </w:tcPr>
+          <w:p>
+            <w:pPr>
+              <w:keepNext w:val="0"/>
+              <w:keepLines w:val="0"/>
+              <w:widowControl w:val="0"/>
+              <w:pBdr>
+                <w:top w:space="0" w:sz="0" w:val="nil"/>
+                <w:left w:space="0" w:sz="0" w:val="nil"/>
+                <w:bottom w:space="0" w:sz="0" w:val="nil"/>
+                <w:right w:space="0" w:sz="0" w:val="nil"/>
+                <w:between w:space="0" w:sz="0" w:val="nil"/>
+              </w:pBdr>
+              <w:shd w:fill="auto" w:val="clear"/>
+              <w:spacing w:after="0" w:before="0" w:line="276" w:lineRule="auto"/>
+              <w:ind w:left="0" w:right="0" w:firstLine="0"/>
+              <w:jc w:val="left"/>
+              <w:rPr>
+                <w:sz w:val="24"/>
+                <w:szCs w:val="24"/>
+              </w:rPr>
+            </w:pPr>
+            <w:r>
+              <w:rPr>
+                <w:rFonts w:ascii="Consolas" w:cs="Consolas" w:eastAsia="Consolas" w:hAnsi="Consolas"/>
+                <w:color w:val="000000"/>
+                <w:sz w:val="24"/>
+                <w:szCs w:val="24"/>
+                <w:rtl w:val="0"/>
+              </w:rPr>
+              <w:t xml:space="preserve">   logoutGroup := apiGroup.Group(</w:t>
+            </w:r>
+            <w:r>
+              <w:rPr>
+                <w:rFonts w:ascii="Consolas" w:cs="Consolas" w:eastAsia="Consolas" w:hAnsi="Consolas"/>
+                <w:color w:val="a31515"/>
+                <w:sz w:val="24"/>
+                <w:szCs w:val="24"/>
+                <w:rtl w:val="0"/>
+              </w:rPr>
+              <w:t xml:space="preserve">"/logout"</w:t>
+            </w:r>
+            <w:r>
+              <w:rPr>
+                <w:rFonts w:ascii="Consolas" w:cs="Consolas" w:eastAsia="Consolas" w:hAnsi="Consolas"/>
+                <w:color w:val="000000"/>
+                <w:sz w:val="24"/>
+                <w:szCs w:val="24"/>
+                <w:rtl w:val="0"/>
+              </w:rPr>
+              <w:t xml:space="preserve">)</w:t>
+              <w:br w:type="textWrapping"/>
+              <w:t xml:space="preserve">   logoutGroup.POST(</w:t>
+            </w:r>
+            <w:r>
+              <w:rPr>
+                <w:rFonts w:ascii="Consolas" w:cs="Consolas" w:eastAsia="Consolas" w:hAnsi="Consolas"/>
+                <w:color w:val="a31515"/>
+                <w:sz w:val="24"/>
+                <w:szCs w:val="24"/>
+                <w:rtl w:val="0"/>
+              </w:rPr>
+              <w:t xml:space="preserve">"/"</w:t>
+            </w:r>
+            <w:r>
+              <w:rPr>
+                <w:rFonts w:ascii="Consolas" w:cs="Consolas" w:eastAsia="Consolas" w:hAnsi="Consolas"/>
+                <w:color w:val="000000"/>
+                <w:sz w:val="24"/>
+                <w:szCs w:val="24"/>
+                <w:rtl w:val="0"/>
+              </w:rPr>
+              <w:t xml:space="preserve">, m.ValidateJWT, api.Logout)</w:t>
+            </w:r>
+            <w:r>
+              <w:rPr>
+                <w:rtl w:val="0"/>
+              </w:rPr>
+            </w:r>
+          </w:p>
+        </w:tc>
+      </w:tr>
+    </w:tbl>
+    <w:p>
+      <w:pPr>
+        <w:keepNext w:val="0"/>
+        <w:keepLines w:val="0"/>
+        <w:widowControl w:val="0"/>
+        <w:pBdr>
+          <w:top w:space="0" w:sz="0" w:val="nil"/>
+          <w:left w:space="0" w:sz="0" w:val="nil"/>
+          <w:bottom w:space="0" w:sz="0" w:val="nil"/>
+          <w:right w:space="0" w:sz="0" w:val="nil"/>
+          <w:between w:space="0" w:sz="0" w:val="nil"/>
+        </w:pBdr>
+        <w:shd w:fill="auto" w:val="clear"/>
+        <w:spacing w:after="0" w:before="0" w:line="276" w:lineRule="auto"/>
+        <w:ind w:left="0" w:right="0" w:firstLine="0"/>
+        <w:jc w:val="left"/>
+        <w:rPr>
+          <w:sz w:val="24"/>
+          <w:szCs w:val="24"/>
+        </w:rPr>
+      </w:pPr>
+      <w:r>
+        <w:rPr>
+          <w:rtl w:val="0"/>
+        </w:rPr>
+      </w:r>
+    </w:p>
+    <w:tbl>
+      <w:tblPr>
+        <w:tblStyle w:val="Table50"/>
+        <w:jc w:val="left"/>
+        <w:tblInd w:w="100.0" w:type="pct"/>
+        <w:tblLayout w:type="fixed"/>
+        <w:tblLook w:val="0600"/>
+      </w:tblPr>
+      <w:tblGrid>
+        <w:gridCol w:w="9360"/>
+        <w:tblGridChange w:id="0">
+          <w:tblGrid>
+            <w:gridCol w:w="9360"/>
+          </w:tblGrid>
+        </w:tblGridChange>
+      </w:tblGrid>
+      <w:tr>
+        <w:tc>
+          <w:tcPr>
+            <w:shd w:fill="auto" w:val="clear"/>
+            <w:tcMar>
+              <w:top w:w="100.0" w:type="dxa"/>
+              <w:left w:w="100.0" w:type="dxa"/>
+              <w:bottom w:w="100.0" w:type="dxa"/>
+              <w:right w:w="100.0" w:type="dxa"/>
+            </w:tcMar>
+            <w:vAlign w:val="top"/>
+          </w:tcPr>
+          <w:p>
+            <w:pPr>
+              <w:keepNext w:val="0"/>
+              <w:keepLines w:val="0"/>
+              <w:widowControl w:val="0"/>
+              <w:pBdr>
+                <w:top w:space="0" w:sz="0" w:val="nil"/>
+                <w:left w:space="0" w:sz="0" w:val="nil"/>
+                <w:bottom w:space="0" w:sz="0" w:val="nil"/>
+                <w:right w:space="0" w:sz="0" w:val="nil"/>
+                <w:between w:space="0" w:sz="0" w:val="nil"/>
+              </w:pBdr>
+              <w:shd w:fill="auto" w:val="clear"/>
+              <w:spacing w:after="0" w:before="0" w:line="276" w:lineRule="auto"/>
+              <w:ind w:left="0" w:right="0" w:firstLine="0"/>
+              <w:jc w:val="left"/>
+              <w:rPr>
+                <w:color w:val="abb2bf"/>
+                <w:sz w:val="21"/>
+                <w:szCs w:val="21"/>
+              </w:rPr>
+            </w:pPr>
+            <w:r>
+              <w:rPr>
+                <w:rFonts w:ascii="Consolas" w:cs="Consolas" w:eastAsia="Consolas" w:hAnsi="Consolas"/>
+                <w:color w:val="008000"/>
+                <w:sz w:val="21"/>
+                <w:szCs w:val="21"/>
+                <w:rtl w:val="0"/>
+              </w:rPr>
+              <w:t xml:space="preserve">// Logout removes a token from a user</w:t>
+            </w:r>
+            <w:r>
+              <w:rPr>
+                <w:rFonts w:ascii="Consolas" w:cs="Consolas" w:eastAsia="Consolas" w:hAnsi="Consolas"/>
+                <w:color w:val="000000"/>
+                <w:sz w:val="21"/>
+                <w:szCs w:val="21"/>
+                <w:rtl w:val="0"/>
+              </w:rPr>
+              <w:br w:type="textWrapping"/>
+            </w:r>
+            <w:r>
+              <w:rPr>
+                <w:rFonts w:ascii="Consolas" w:cs="Consolas" w:eastAsia="Consolas" w:hAnsi="Consolas"/>
+                <w:color w:val="0000ff"/>
+                <w:sz w:val="21"/>
+                <w:szCs w:val="21"/>
+                <w:rtl w:val="0"/>
+              </w:rPr>
+              <w:t xml:space="preserve">func</w:t>
+            </w:r>
+            <w:r>
+              <w:rPr>
+                <w:rFonts w:ascii="Consolas" w:cs="Consolas" w:eastAsia="Consolas" w:hAnsi="Consolas"/>
+                <w:color w:val="000000"/>
+                <w:sz w:val="21"/>
+                <w:szCs w:val="21"/>
+                <w:rtl w:val="0"/>
+              </w:rPr>
+              <w:t xml:space="preserve"> </w:t>
+            </w:r>
+            <w:r>
+              <w:rPr>
+                <w:rFonts w:ascii="Consolas" w:cs="Consolas" w:eastAsia="Consolas" w:hAnsi="Consolas"/>
+                <w:color w:val="a31515"/>
+                <w:sz w:val="21"/>
+                <w:szCs w:val="21"/>
+                <w:rtl w:val="0"/>
+              </w:rPr>
+              <w:t xml:space="preserve">Logout</w:t>
+            </w:r>
+            <w:r>
+              <w:rPr>
+                <w:rFonts w:ascii="Consolas" w:cs="Consolas" w:eastAsia="Consolas" w:hAnsi="Consolas"/>
+                <w:color w:val="000000"/>
+                <w:sz w:val="21"/>
+                <w:szCs w:val="21"/>
+                <w:rtl w:val="0"/>
+              </w:rPr>
+              <w:t xml:space="preserve">(c *gin.Context) {</w:t>
+              <w:br w:type="textWrapping"/>
+              <w:t xml:space="preserve">   db, ok := c.Keys[</w:t>
+            </w:r>
+            <w:r>
+              <w:rPr>
+                <w:rFonts w:ascii="Consolas" w:cs="Consolas" w:eastAsia="Consolas" w:hAnsi="Consolas"/>
+                <w:color w:val="a31515"/>
+                <w:sz w:val="21"/>
+                <w:szCs w:val="21"/>
+                <w:rtl w:val="0"/>
+              </w:rPr>
+              <w:t xml:space="preserve">"db"</w:t>
+            </w:r>
+            <w:r>
+              <w:rPr>
+                <w:rFonts w:ascii="Consolas" w:cs="Consolas" w:eastAsia="Consolas" w:hAnsi="Consolas"/>
+                <w:color w:val="000000"/>
+                <w:sz w:val="21"/>
+                <w:szCs w:val="21"/>
+                <w:rtl w:val="0"/>
+              </w:rPr>
+              <w:t xml:space="preserve">].(*gorm.DB)</w:t>
+              <w:br w:type="textWrapping"/>
+              <w:t xml:space="preserve">   </w:t>
+            </w:r>
+            <w:r>
+              <w:rPr>
+                <w:rFonts w:ascii="Consolas" w:cs="Consolas" w:eastAsia="Consolas" w:hAnsi="Consolas"/>
+                <w:color w:val="0000ff"/>
+                <w:sz w:val="21"/>
+                <w:szCs w:val="21"/>
+                <w:rtl w:val="0"/>
+              </w:rPr>
+              <w:t xml:space="preserve">if</w:t>
+            </w:r>
+            <w:r>
+              <w:rPr>
+                <w:rFonts w:ascii="Consolas" w:cs="Consolas" w:eastAsia="Consolas" w:hAnsi="Consolas"/>
+                <w:color w:val="000000"/>
+                <w:sz w:val="21"/>
+                <w:szCs w:val="21"/>
+                <w:rtl w:val="0"/>
+              </w:rPr>
+              <w:t xml:space="preserve"> !ok {</w:t>
+              <w:br w:type="textWrapping"/>
+              <w:t xml:space="preserve">       c.JSON(500, gin.H{</w:t>
+            </w:r>
+            <w:r>
+              <w:rPr>
+                <w:rFonts w:ascii="Consolas" w:cs="Consolas" w:eastAsia="Consolas" w:hAnsi="Consolas"/>
+                <w:color w:val="a31515"/>
+                <w:sz w:val="21"/>
+                <w:szCs w:val="21"/>
+                <w:rtl w:val="0"/>
+              </w:rPr>
+              <w:t xml:space="preserve">"error"</w:t>
+            </w:r>
+            <w:r>
+              <w:rPr>
+                <w:rFonts w:ascii="Consolas" w:cs="Consolas" w:eastAsia="Consolas" w:hAnsi="Consolas"/>
+                <w:color w:val="000000"/>
+                <w:sz w:val="21"/>
+                <w:szCs w:val="21"/>
+                <w:rtl w:val="0"/>
+              </w:rPr>
+              <w:t xml:space="preserve">: </w:t>
+            </w:r>
+            <w:r>
+              <w:rPr>
+                <w:rFonts w:ascii="Consolas" w:cs="Consolas" w:eastAsia="Consolas" w:hAnsi="Consolas"/>
+                <w:color w:val="a31515"/>
+                <w:sz w:val="21"/>
+                <w:szCs w:val="21"/>
+                <w:rtl w:val="0"/>
+              </w:rPr>
+              <w:t xml:space="preserve">"internal error"</w:t>
+            </w:r>
+            <w:r>
+              <w:rPr>
+                <w:rFonts w:ascii="Consolas" w:cs="Consolas" w:eastAsia="Consolas" w:hAnsi="Consolas"/>
+                <w:color w:val="000000"/>
+                <w:sz w:val="21"/>
+                <w:szCs w:val="21"/>
+                <w:rtl w:val="0"/>
+              </w:rPr>
+              <w:t xml:space="preserve">})</w:t>
+              <w:br w:type="textWrapping"/>
+              <w:t xml:space="preserve">       </w:t>
+            </w:r>
+            <w:r>
+              <w:rPr>
+                <w:rFonts w:ascii="Consolas" w:cs="Consolas" w:eastAsia="Consolas" w:hAnsi="Consolas"/>
+                <w:color w:val="0000ff"/>
+                <w:sz w:val="21"/>
+                <w:szCs w:val="21"/>
+                <w:rtl w:val="0"/>
+              </w:rPr>
+              <w:t xml:space="preserve">panic</w:t>
+            </w:r>
+            <w:r>
+              <w:rPr>
+                <w:rFonts w:ascii="Consolas" w:cs="Consolas" w:eastAsia="Consolas" w:hAnsi="Consolas"/>
+                <w:color w:val="000000"/>
+                <w:sz w:val="21"/>
+                <w:szCs w:val="21"/>
+                <w:rtl w:val="0"/>
+              </w:rPr>
+              <w:t xml:space="preserve">(</w:t>
+            </w:r>
+            <w:r>
+              <w:rPr>
+                <w:rFonts w:ascii="Consolas" w:cs="Consolas" w:eastAsia="Consolas" w:hAnsi="Consolas"/>
+                <w:color w:val="a31515"/>
+                <w:sz w:val="21"/>
+                <w:szCs w:val="21"/>
+                <w:rtl w:val="0"/>
+              </w:rPr>
+              <w:t xml:space="preserve">"no database variable in context"</w:t>
+            </w:r>
+            <w:r>
+              <w:rPr>
+                <w:rFonts w:ascii="Consolas" w:cs="Consolas" w:eastAsia="Consolas" w:hAnsi="Consolas"/>
+                <w:color w:val="000000"/>
+                <w:sz w:val="21"/>
+                <w:szCs w:val="21"/>
+                <w:rtl w:val="0"/>
+              </w:rPr>
+              <w:t xml:space="preserve">)</w:t>
+              <w:br w:type="textWrapping"/>
+              <w:t xml:space="preserve">   }</w:t>
+              <w:br w:type="textWrapping"/>
+              <w:br w:type="textWrapping"/>
+              <w:t xml:space="preserve">   user, ok := c.Keys[</w:t>
+            </w:r>
+            <w:r>
+              <w:rPr>
+                <w:rFonts w:ascii="Consolas" w:cs="Consolas" w:eastAsia="Consolas" w:hAnsi="Consolas"/>
+                <w:color w:val="a31515"/>
+                <w:sz w:val="21"/>
+                <w:szCs w:val="21"/>
+                <w:rtl w:val="0"/>
+              </w:rPr>
+              <w:t xml:space="preserve">"usr"</w:t>
+            </w:r>
+            <w:r>
+              <w:rPr>
+                <w:rFonts w:ascii="Consolas" w:cs="Consolas" w:eastAsia="Consolas" w:hAnsi="Consolas"/>
+                <w:color w:val="000000"/>
+                <w:sz w:val="21"/>
+                <w:szCs w:val="21"/>
+                <w:rtl w:val="0"/>
+              </w:rPr>
+              <w:t xml:space="preserve">].(*m.User)</w:t>
+              <w:br w:type="textWrapping"/>
+              <w:t xml:space="preserve">   </w:t>
+            </w:r>
+            <w:r>
+              <w:rPr>
+                <w:rFonts w:ascii="Consolas" w:cs="Consolas" w:eastAsia="Consolas" w:hAnsi="Consolas"/>
+                <w:color w:val="0000ff"/>
+                <w:sz w:val="21"/>
+                <w:szCs w:val="21"/>
+                <w:rtl w:val="0"/>
+              </w:rPr>
+              <w:t xml:space="preserve">if</w:t>
+            </w:r>
+            <w:r>
+              <w:rPr>
+                <w:rFonts w:ascii="Consolas" w:cs="Consolas" w:eastAsia="Consolas" w:hAnsi="Consolas"/>
+                <w:color w:val="000000"/>
+                <w:sz w:val="21"/>
+                <w:szCs w:val="21"/>
+                <w:rtl w:val="0"/>
+              </w:rPr>
+              <w:t xml:space="preserve"> !ok {</w:t>
+              <w:br w:type="textWrapping"/>
+              <w:t xml:space="preserve">       c.JSON(500, gin.H{</w:t>
+            </w:r>
+            <w:r>
+              <w:rPr>
+                <w:rFonts w:ascii="Consolas" w:cs="Consolas" w:eastAsia="Consolas" w:hAnsi="Consolas"/>
+                <w:color w:val="a31515"/>
+                <w:sz w:val="21"/>
+                <w:szCs w:val="21"/>
+                <w:rtl w:val="0"/>
+              </w:rPr>
+              <w:t xml:space="preserve">"error"</w:t>
+            </w:r>
+            <w:r>
+              <w:rPr>
+                <w:rFonts w:ascii="Consolas" w:cs="Consolas" w:eastAsia="Consolas" w:hAnsi="Consolas"/>
+                <w:color w:val="000000"/>
+                <w:sz w:val="21"/>
+                <w:szCs w:val="21"/>
+                <w:rtl w:val="0"/>
+              </w:rPr>
+              <w:t xml:space="preserve">: </w:t>
+            </w:r>
+            <w:r>
+              <w:rPr>
+                <w:rFonts w:ascii="Consolas" w:cs="Consolas" w:eastAsia="Consolas" w:hAnsi="Consolas"/>
+                <w:color w:val="a31515"/>
+                <w:sz w:val="21"/>
+                <w:szCs w:val="21"/>
+                <w:rtl w:val="0"/>
+              </w:rPr>
+              <w:t xml:space="preserve">"internal error"</w:t>
+            </w:r>
+            <w:r>
+              <w:rPr>
+                <w:rFonts w:ascii="Consolas" w:cs="Consolas" w:eastAsia="Consolas" w:hAnsi="Consolas"/>
+                <w:color w:val="000000"/>
+                <w:sz w:val="21"/>
+                <w:szCs w:val="21"/>
+                <w:rtl w:val="0"/>
+              </w:rPr>
+              <w:t xml:space="preserve">})</w:t>
+              <w:br w:type="textWrapping"/>
+              <w:t xml:space="preserve">       </w:t>
+            </w:r>
+            <w:r>
+              <w:rPr>
+                <w:rFonts w:ascii="Consolas" w:cs="Consolas" w:eastAsia="Consolas" w:hAnsi="Consolas"/>
+                <w:color w:val="0000ff"/>
+                <w:sz w:val="21"/>
+                <w:szCs w:val="21"/>
+                <w:rtl w:val="0"/>
+              </w:rPr>
+              <w:t xml:space="preserve">panic</w:t>
+            </w:r>
+            <w:r>
+              <w:rPr>
+                <w:rFonts w:ascii="Consolas" w:cs="Consolas" w:eastAsia="Consolas" w:hAnsi="Consolas"/>
+                <w:color w:val="000000"/>
+                <w:sz w:val="21"/>
+                <w:szCs w:val="21"/>
+                <w:rtl w:val="0"/>
+              </w:rPr>
+              <w:t xml:space="preserve">(</w:t>
+            </w:r>
+            <w:r>
+              <w:rPr>
+                <w:rFonts w:ascii="Consolas" w:cs="Consolas" w:eastAsia="Consolas" w:hAnsi="Consolas"/>
+                <w:color w:val="a31515"/>
+                <w:sz w:val="21"/>
+                <w:szCs w:val="21"/>
+                <w:rtl w:val="0"/>
+              </w:rPr>
+              <w:t xml:space="preserve">"no user variable in context"</w:t>
+            </w:r>
+            <w:r>
+              <w:rPr>
+                <w:rFonts w:ascii="Consolas" w:cs="Consolas" w:eastAsia="Consolas" w:hAnsi="Consolas"/>
+                <w:color w:val="000000"/>
+                <w:sz w:val="21"/>
+                <w:szCs w:val="21"/>
+                <w:rtl w:val="0"/>
+              </w:rPr>
+              <w:t xml:space="preserve">)</w:t>
+              <w:br w:type="textWrapping"/>
+              <w:t xml:space="preserve">   }</w:t>
+              <w:br w:type="textWrapping"/>
+              <w:br w:type="textWrapping"/>
+              <w:t xml:space="preserve">   code, resp := user.Logout(db)</w:t>
+              <w:br w:type="textWrapping"/>
+              <w:t xml:space="preserve">   c.JSON(code, resp)</w:t>
+              <w:br w:type="textWrapping"/>
+              <w:t xml:space="preserve">}</w:t>
+              <w:br w:type="textWrapping"/>
+              <w:br w:type="textWrapping"/>
+              <w:br w:type="textWrapping"/>
+            </w:r>
+            <w:r>
+              <w:rPr>
+                <w:rFonts w:ascii="Consolas" w:cs="Consolas" w:eastAsia="Consolas" w:hAnsi="Consolas"/>
+                <w:color w:val="008000"/>
+                <w:sz w:val="21"/>
+                <w:szCs w:val="21"/>
+                <w:rtl w:val="0"/>
+              </w:rPr>
+              <w:t xml:space="preserve">// Logout removes a token from a user</w:t>
+            </w:r>
+            <w:r>
+              <w:rPr>
+                <w:rFonts w:ascii="Consolas" w:cs="Consolas" w:eastAsia="Consolas" w:hAnsi="Consolas"/>
+                <w:color w:val="000000"/>
+                <w:sz w:val="21"/>
+                <w:szCs w:val="21"/>
+                <w:rtl w:val="0"/>
+              </w:rPr>
+              <w:br w:type="textWrapping"/>
+            </w:r>
+            <w:r>
+              <w:rPr>
+                <w:rFonts w:ascii="Consolas" w:cs="Consolas" w:eastAsia="Consolas" w:hAnsi="Consolas"/>
+                <w:color w:val="0000ff"/>
+                <w:sz w:val="21"/>
+                <w:szCs w:val="21"/>
+                <w:rtl w:val="0"/>
+              </w:rPr>
+              <w:t xml:space="preserve">func</w:t>
+            </w:r>
+            <w:r>
+              <w:rPr>
+                <w:rFonts w:ascii="Consolas" w:cs="Consolas" w:eastAsia="Consolas" w:hAnsi="Consolas"/>
+                <w:color w:val="000000"/>
+                <w:sz w:val="21"/>
+                <w:szCs w:val="21"/>
+                <w:rtl w:val="0"/>
+              </w:rPr>
+              <w:t xml:space="preserve"> (u *User) </w:t>
+            </w:r>
+            <w:r>
+              <w:rPr>
+                <w:rFonts w:ascii="Consolas" w:cs="Consolas" w:eastAsia="Consolas" w:hAnsi="Consolas"/>
+                <w:color w:val="a31515"/>
+                <w:sz w:val="21"/>
+                <w:szCs w:val="21"/>
+                <w:rtl w:val="0"/>
+              </w:rPr>
+              <w:t xml:space="preserve">Logout</w:t>
+            </w:r>
+            <w:r>
+              <w:rPr>
+                <w:rFonts w:ascii="Consolas" w:cs="Consolas" w:eastAsia="Consolas" w:hAnsi="Consolas"/>
+                <w:color w:val="000000"/>
+                <w:sz w:val="21"/>
+                <w:szCs w:val="21"/>
+                <w:rtl w:val="0"/>
+              </w:rPr>
+              <w:t xml:space="preserve">(db *gorm.DB) (</w:t>
+            </w:r>
+            <w:r>
+              <w:rPr>
+                <w:rFonts w:ascii="Consolas" w:cs="Consolas" w:eastAsia="Consolas" w:hAnsi="Consolas"/>
+                <w:color w:val="0000ff"/>
+                <w:sz w:val="21"/>
+                <w:szCs w:val="21"/>
+                <w:rtl w:val="0"/>
+              </w:rPr>
+              <w:t xml:space="preserve">int</w:t>
+            </w:r>
+            <w:r>
+              <w:rPr>
+                <w:rFonts w:ascii="Consolas" w:cs="Consolas" w:eastAsia="Consolas" w:hAnsi="Consolas"/>
+                <w:color w:val="000000"/>
+                <w:sz w:val="21"/>
+                <w:szCs w:val="21"/>
+                <w:rtl w:val="0"/>
+              </w:rPr>
+              <w:t xml:space="preserve">, *util.Response) {</w:t>
+              <w:br w:type="textWrapping"/>
+              <w:t xml:space="preserve">   resp := </w:t>
+            </w:r>
+            <w:r>
+              <w:rPr>
+                <w:rFonts w:ascii="Consolas" w:cs="Consolas" w:eastAsia="Consolas" w:hAnsi="Consolas"/>
+                <w:color w:val="0000ff"/>
+                <w:sz w:val="21"/>
+                <w:szCs w:val="21"/>
+                <w:rtl w:val="0"/>
+              </w:rPr>
+              <w:t xml:space="preserve">new</w:t>
+            </w:r>
+            <w:r>
+              <w:rPr>
+                <w:rFonts w:ascii="Consolas" w:cs="Consolas" w:eastAsia="Consolas" w:hAnsi="Consolas"/>
+                <w:color w:val="000000"/>
+                <w:sz w:val="21"/>
+                <w:szCs w:val="21"/>
+                <w:rtl w:val="0"/>
+              </w:rPr>
+              <w:t xml:space="preserve">(util.Response) </w:t>
+            </w:r>
+            <w:r>
+              <w:rPr>
+                <w:rFonts w:ascii="Consolas" w:cs="Consolas" w:eastAsia="Consolas" w:hAnsi="Consolas"/>
+                <w:color w:val="008000"/>
+                <w:sz w:val="21"/>
+                <w:szCs w:val="21"/>
+                <w:rtl w:val="0"/>
+              </w:rPr>
+              <w:t xml:space="preserve">// Placeholder response</w:t>
+            </w:r>
+            <w:r>
+              <w:rPr>
+                <w:rFonts w:ascii="Consolas" w:cs="Consolas" w:eastAsia="Consolas" w:hAnsi="Consolas"/>
+                <w:color w:val="000000"/>
+                <w:sz w:val="21"/>
+                <w:szCs w:val="21"/>
+                <w:rtl w:val="0"/>
+              </w:rPr>
+              <w:br w:type="textWrapping"/>
+              <w:br w:type="textWrapping"/>
+              <w:t xml:space="preserve">   u.Token = </w:t>
+            </w:r>
+            <w:r>
+              <w:rPr>
+                <w:rFonts w:ascii="Consolas" w:cs="Consolas" w:eastAsia="Consolas" w:hAnsi="Consolas"/>
+                <w:color w:val="a31515"/>
+                <w:sz w:val="21"/>
+                <w:szCs w:val="21"/>
+                <w:rtl w:val="0"/>
+              </w:rPr>
+              <w:t xml:space="preserve">""</w:t>
+            </w:r>
+            <w:r>
+              <w:rPr>
+                <w:rFonts w:ascii="Consolas" w:cs="Consolas" w:eastAsia="Consolas" w:hAnsi="Consolas"/>
+                <w:color w:val="000000"/>
+                <w:sz w:val="21"/>
+                <w:szCs w:val="21"/>
+                <w:rtl w:val="0"/>
+              </w:rPr>
+              <w:t xml:space="preserve">            </w:t>
+            </w:r>
+            <w:r>
+              <w:rPr>
+                <w:rFonts w:ascii="Consolas" w:cs="Consolas" w:eastAsia="Consolas" w:hAnsi="Consolas"/>
+                <w:color w:val="008000"/>
+                <w:sz w:val="21"/>
+                <w:szCs w:val="21"/>
+                <w:rtl w:val="0"/>
+              </w:rPr>
+              <w:t xml:space="preserve">// Set user token to empty</w:t>
+            </w:r>
+            <w:r>
+              <w:rPr>
+                <w:rFonts w:ascii="Consolas" w:cs="Consolas" w:eastAsia="Consolas" w:hAnsi="Consolas"/>
+                <w:color w:val="000000"/>
+                <w:sz w:val="21"/>
+                <w:szCs w:val="21"/>
+                <w:rtl w:val="0"/>
+              </w:rPr>
+              <w:br w:type="textWrapping"/>
+              <w:t xml:space="preserve">   err := db.Save(u).Error </w:t>
+            </w:r>
+            <w:r>
+              <w:rPr>
+                <w:rFonts w:ascii="Consolas" w:cs="Consolas" w:eastAsia="Consolas" w:hAnsi="Consolas"/>
+                <w:color w:val="008000"/>
+                <w:sz w:val="21"/>
+                <w:szCs w:val="21"/>
+                <w:rtl w:val="0"/>
+              </w:rPr>
+              <w:t xml:space="preserve">// Save</w:t>
+            </w:r>
+            <w:r>
+              <w:rPr>
+                <w:rFonts w:ascii="Consolas" w:cs="Consolas" w:eastAsia="Consolas" w:hAnsi="Consolas"/>
+                <w:color w:val="000000"/>
+                <w:sz w:val="21"/>
+                <w:szCs w:val="21"/>
+                <w:rtl w:val="0"/>
+              </w:rPr>
+              <w:br w:type="textWrapping"/>
+              <w:t xml:space="preserve">   </w:t>
+            </w:r>
+            <w:r>
+              <w:rPr>
+                <w:rFonts w:ascii="Consolas" w:cs="Consolas" w:eastAsia="Consolas" w:hAnsi="Consolas"/>
+                <w:color w:val="0000ff"/>
+                <w:sz w:val="21"/>
+                <w:szCs w:val="21"/>
+                <w:rtl w:val="0"/>
+              </w:rPr>
+              <w:t xml:space="preserve">if</w:t>
+            </w:r>
+            <w:r>
+              <w:rPr>
+                <w:rFonts w:ascii="Consolas" w:cs="Consolas" w:eastAsia="Consolas" w:hAnsi="Consolas"/>
+                <w:color w:val="000000"/>
+                <w:sz w:val="21"/>
+                <w:szCs w:val="21"/>
+                <w:rtl w:val="0"/>
+              </w:rPr>
+              <w:t xml:space="preserve"> err != </w:t>
+            </w:r>
+            <w:r>
+              <w:rPr>
+                <w:rFonts w:ascii="Consolas" w:cs="Consolas" w:eastAsia="Consolas" w:hAnsi="Consolas"/>
+                <w:color w:val="a31515"/>
+                <w:sz w:val="21"/>
+                <w:szCs w:val="21"/>
+                <w:rtl w:val="0"/>
+              </w:rPr>
+              <w:t xml:space="preserve">nil</w:t>
+            </w:r>
+            <w:r>
+              <w:rPr>
+                <w:rFonts w:ascii="Consolas" w:cs="Consolas" w:eastAsia="Consolas" w:hAnsi="Consolas"/>
+                <w:color w:val="000000"/>
+                <w:sz w:val="21"/>
+                <w:szCs w:val="21"/>
+                <w:rtl w:val="0"/>
+              </w:rPr>
+              <w:t xml:space="preserve"> {</w:t>
+              <w:br w:type="textWrapping"/>
+              <w:t xml:space="preserve">       resp.Error = </w:t>
+            </w:r>
+            <w:r>
+              <w:rPr>
+                <w:rFonts w:ascii="Consolas" w:cs="Consolas" w:eastAsia="Consolas" w:hAnsi="Consolas"/>
+                <w:color w:val="a31515"/>
+                <w:sz w:val="21"/>
+                <w:szCs w:val="21"/>
+                <w:rtl w:val="0"/>
+              </w:rPr>
+              <w:t xml:space="preserve">"internal error"</w:t>
+            </w:r>
+            <w:r>
+              <w:rPr>
+                <w:rFonts w:ascii="Consolas" w:cs="Consolas" w:eastAsia="Consolas" w:hAnsi="Consolas"/>
+                <w:color w:val="000000"/>
+                <w:sz w:val="21"/>
+                <w:szCs w:val="21"/>
+                <w:rtl w:val="0"/>
+              </w:rPr>
+              <w:br w:type="textWrapping"/>
+              <w:t xml:space="preserve">       resp.Data = </w:t>
+            </w:r>
+            <w:r>
+              <w:rPr>
+                <w:rFonts w:ascii="Consolas" w:cs="Consolas" w:eastAsia="Consolas" w:hAnsi="Consolas"/>
+                <w:color w:val="a31515"/>
+                <w:sz w:val="21"/>
+                <w:szCs w:val="21"/>
+                <w:rtl w:val="0"/>
+              </w:rPr>
+              <w:t xml:space="preserve">nil</w:t>
+            </w:r>
+            <w:r>
+              <w:rPr>
+                <w:rFonts w:ascii="Consolas" w:cs="Consolas" w:eastAsia="Consolas" w:hAnsi="Consolas"/>
+                <w:color w:val="000000"/>
+                <w:sz w:val="21"/>
+                <w:szCs w:val="21"/>
+                <w:rtl w:val="0"/>
+              </w:rPr>
+              <w:br w:type="textWrapping"/>
+              <w:t xml:space="preserve">       log.Printf(</w:t>
+            </w:r>
+            <w:r>
+              <w:rPr>
+                <w:rFonts w:ascii="Consolas" w:cs="Consolas" w:eastAsia="Consolas" w:hAnsi="Consolas"/>
+                <w:color w:val="a31515"/>
+                <w:sz w:val="21"/>
+                <w:szCs w:val="21"/>
+                <w:rtl w:val="0"/>
+              </w:rPr>
+              <w:t xml:space="preserve">"Database error: %s\n"</w:t>
+            </w:r>
+            <w:r>
+              <w:rPr>
+                <w:rFonts w:ascii="Consolas" w:cs="Consolas" w:eastAsia="Consolas" w:hAnsi="Consolas"/>
+                <w:color w:val="000000"/>
+                <w:sz w:val="21"/>
+                <w:szCs w:val="21"/>
+                <w:rtl w:val="0"/>
+              </w:rPr>
+              <w:t xml:space="preserve">, err.Error())</w:t>
+              <w:br w:type="textWrapping"/>
+              <w:t xml:space="preserve">       </w:t>
+            </w:r>
+            <w:r>
+              <w:rPr>
+                <w:rFonts w:ascii="Consolas" w:cs="Consolas" w:eastAsia="Consolas" w:hAnsi="Consolas"/>
+                <w:color w:val="0000ff"/>
+                <w:sz w:val="21"/>
+                <w:szCs w:val="21"/>
+                <w:rtl w:val="0"/>
+              </w:rPr>
+              <w:t xml:space="preserve">return</w:t>
+            </w:r>
+            <w:r>
+              <w:rPr>
+                <w:rFonts w:ascii="Consolas" w:cs="Consolas" w:eastAsia="Consolas" w:hAnsi="Consolas"/>
+                <w:color w:val="000000"/>
+                <w:sz w:val="21"/>
+                <w:szCs w:val="21"/>
+                <w:rtl w:val="0"/>
+              </w:rPr>
+              <w:t xml:space="preserve"> 500, resp</w:t>
+              <w:br w:type="textWrapping"/>
+              <w:t xml:space="preserve">   }</w:t>
+              <w:br w:type="textWrapping"/>
+              <w:br w:type="textWrapping"/>
+              <w:t xml:space="preserve">   resp.Data = </w:t>
+            </w:r>
+            <w:r>
+              <w:rPr>
+                <w:rFonts w:ascii="Consolas" w:cs="Consolas" w:eastAsia="Consolas" w:hAnsi="Consolas"/>
+                <w:color w:val="a31515"/>
+                <w:sz w:val="21"/>
+                <w:szCs w:val="21"/>
+                <w:rtl w:val="0"/>
+              </w:rPr>
+              <w:t xml:space="preserve">true</w:t>
+            </w:r>
+            <w:r>
+              <w:rPr>
+                <w:rFonts w:ascii="Consolas" w:cs="Consolas" w:eastAsia="Consolas" w:hAnsi="Consolas"/>
+                <w:color w:val="000000"/>
+                <w:sz w:val="21"/>
+                <w:szCs w:val="21"/>
+                <w:rtl w:val="0"/>
+              </w:rPr>
+              <w:t xml:space="preserve"> </w:t>
+            </w:r>
+            <w:r>
+              <w:rPr>
+                <w:rFonts w:ascii="Consolas" w:cs="Consolas" w:eastAsia="Consolas" w:hAnsi="Consolas"/>
+                <w:color w:val="008000"/>
+                <w:sz w:val="21"/>
+                <w:szCs w:val="21"/>
+                <w:rtl w:val="0"/>
+              </w:rPr>
+              <w:t xml:space="preserve">// Success</w:t>
+            </w:r>
+            <w:r>
+              <w:rPr>
+                <w:rFonts w:ascii="Consolas" w:cs="Consolas" w:eastAsia="Consolas" w:hAnsi="Consolas"/>
+                <w:color w:val="000000"/>
+                <w:sz w:val="21"/>
+                <w:szCs w:val="21"/>
+                <w:rtl w:val="0"/>
+              </w:rPr>
+              <w:br w:type="textWrapping"/>
+              <w:t xml:space="preserve">   resp.Error = </w:t>
+            </w:r>
+            <w:r>
+              <w:rPr>
+                <w:rFonts w:ascii="Consolas" w:cs="Consolas" w:eastAsia="Consolas" w:hAnsi="Consolas"/>
+                <w:color w:val="a31515"/>
+                <w:sz w:val="21"/>
+                <w:szCs w:val="21"/>
+                <w:rtl w:val="0"/>
+              </w:rPr>
+              <w:t xml:space="preserve">""</w:t>
+            </w:r>
+            <w:r>
+              <w:rPr>
+                <w:rFonts w:ascii="Consolas" w:cs="Consolas" w:eastAsia="Consolas" w:hAnsi="Consolas"/>
+                <w:color w:val="000000"/>
+                <w:sz w:val="21"/>
+                <w:szCs w:val="21"/>
+                <w:rtl w:val="0"/>
+              </w:rPr>
+              <w:br w:type="textWrapping"/>
+              <w:br w:type="textWrapping"/>
+              <w:t xml:space="preserve">   </w:t>
+            </w:r>
+            <w:r>
+              <w:rPr>
+                <w:rFonts w:ascii="Consolas" w:cs="Consolas" w:eastAsia="Consolas" w:hAnsi="Consolas"/>
+                <w:color w:val="0000ff"/>
+                <w:sz w:val="21"/>
+                <w:szCs w:val="21"/>
+                <w:rtl w:val="0"/>
+              </w:rPr>
+              <w:t xml:space="preserve">return</w:t>
+            </w:r>
+            <w:r>
+              <w:rPr>
+                <w:rFonts w:ascii="Consolas" w:cs="Consolas" w:eastAsia="Consolas" w:hAnsi="Consolas"/>
+                <w:color w:val="000000"/>
+                <w:sz w:val="21"/>
+                <w:szCs w:val="21"/>
                 <w:rtl w:val="0"/>
               </w:rPr>
               <w:t xml:space="preserve"> 202, resp</w:t>
@@ -37622,6 +39843,71 @@
       </w:tblCellMar>
     </w:tblPr>
   </w:style>
+  <w:style w:type="table" w:styleId="Table46">
+    <w:basedOn w:val="TableNormal"/>
+    <w:tblPr>
+      <w:tblStyleRowBandSize w:val="1"/>
+      <w:tblStyleColBandSize w:val="1"/>
+      <w:tblCellMar>
+        <w:top w:w="100.0" w:type="dxa"/>
+        <w:left w:w="100.0" w:type="dxa"/>
+        <w:bottom w:w="100.0" w:type="dxa"/>
+        <w:right w:w="100.0" w:type="dxa"/>
+      </w:tblCellMar>
+    </w:tblPr>
+  </w:style>
+  <w:style w:type="table" w:styleId="Table47">
+    <w:basedOn w:val="TableNormal"/>
+    <w:tblPr>
+      <w:tblStyleRowBandSize w:val="1"/>
+      <w:tblStyleColBandSize w:val="1"/>
+      <w:tblCellMar>
+        <w:top w:w="100.0" w:type="dxa"/>
+        <w:left w:w="100.0" w:type="dxa"/>
+        <w:bottom w:w="100.0" w:type="dxa"/>
+        <w:right w:w="100.0" w:type="dxa"/>
+      </w:tblCellMar>
+    </w:tblPr>
+  </w:style>
+  <w:style w:type="table" w:styleId="Table48">
+    <w:basedOn w:val="TableNormal"/>
+    <w:tblPr>
+      <w:tblStyleRowBandSize w:val="1"/>
+      <w:tblStyleColBandSize w:val="1"/>
+      <w:tblCellMar>
+        <w:top w:w="100.0" w:type="dxa"/>
+        <w:left w:w="100.0" w:type="dxa"/>
+        <w:bottom w:w="100.0" w:type="dxa"/>
+        <w:right w:w="100.0" w:type="dxa"/>
+      </w:tblCellMar>
+    </w:tblPr>
+  </w:style>
+  <w:style w:type="table" w:styleId="Table49">
+    <w:basedOn w:val="TableNormal"/>
+    <w:tblPr>
+      <w:tblStyleRowBandSize w:val="1"/>
+      <w:tblStyleColBandSize w:val="1"/>
+      <w:tblCellMar>
+        <w:top w:w="100.0" w:type="dxa"/>
+        <w:left w:w="100.0" w:type="dxa"/>
+        <w:bottom w:w="100.0" w:type="dxa"/>
+        <w:right w:w="100.0" w:type="dxa"/>
+      </w:tblCellMar>
+    </w:tblPr>
+  </w:style>
+  <w:style w:type="table" w:styleId="Table50">
+    <w:basedOn w:val="TableNormal"/>
+    <w:tblPr>
+      <w:tblStyleRowBandSize w:val="1"/>
+      <w:tblStyleColBandSize w:val="1"/>
+      <w:tblCellMar>
+        <w:top w:w="100.0" w:type="dxa"/>
+        <w:left w:w="100.0" w:type="dxa"/>
+        <w:bottom w:w="100.0" w:type="dxa"/>
+        <w:right w:w="100.0" w:type="dxa"/>
+      </w:tblCellMar>
+    </w:tblPr>
+  </w:style>
 </w:styles>
 </file>
 

</xml_diff>